<commit_message>
GDD opdateret, Grafik Design opdateret
</commit_message>
<xml_diff>
--- a/Rapport/Rapport/Game Design Document Fully Dressed.docx
+++ b/Rapport/Rapport/Game Design Document Fully Dressed.docx
@@ -213,7 +213,7 @@
       <w:sdtContent>
         <w:p>
           <w:pPr>
-            <w:pStyle w:val="Overskrift"/>
+            <w:pStyle w:val="TOCHeading"/>
             <w:rPr>
               <w:lang w:val="da-DK"/>
             </w:rPr>
@@ -227,7 +227,7 @@
         </w:p>
         <w:p>
           <w:pPr>
-            <w:pStyle w:val="Indholdsfortegnelse2"/>
+            <w:pStyle w:val="TOC2"/>
             <w:tabs>
               <w:tab w:val="right" w:leader="dot" w:pos="9628"/>
             </w:tabs>
@@ -306,7 +306,7 @@
         </w:p>
         <w:p>
           <w:pPr>
-            <w:pStyle w:val="Indholdsfortegnelse3"/>
+            <w:pStyle w:val="TOC3"/>
             <w:tabs>
               <w:tab w:val="right" w:leader="dot" w:pos="9628"/>
             </w:tabs>
@@ -377,7 +377,7 @@
         </w:p>
         <w:p>
           <w:pPr>
-            <w:pStyle w:val="Indholdsfortegnelse3"/>
+            <w:pStyle w:val="TOC3"/>
             <w:tabs>
               <w:tab w:val="right" w:leader="dot" w:pos="9628"/>
             </w:tabs>
@@ -447,7 +447,7 @@
         </w:p>
         <w:p>
           <w:pPr>
-            <w:pStyle w:val="Indholdsfortegnelse3"/>
+            <w:pStyle w:val="TOC3"/>
             <w:tabs>
               <w:tab w:val="right" w:leader="dot" w:pos="9628"/>
             </w:tabs>
@@ -517,7 +517,7 @@
         </w:p>
         <w:p>
           <w:pPr>
-            <w:pStyle w:val="Indholdsfortegnelse3"/>
+            <w:pStyle w:val="TOC3"/>
             <w:tabs>
               <w:tab w:val="right" w:leader="dot" w:pos="9628"/>
             </w:tabs>
@@ -588,7 +588,7 @@
         </w:p>
         <w:p>
           <w:pPr>
-            <w:pStyle w:val="Indholdsfortegnelse3"/>
+            <w:pStyle w:val="TOC3"/>
             <w:tabs>
               <w:tab w:val="right" w:leader="dot" w:pos="9628"/>
             </w:tabs>
@@ -658,7 +658,7 @@
         </w:p>
         <w:p>
           <w:pPr>
-            <w:pStyle w:val="Indholdsfortegnelse3"/>
+            <w:pStyle w:val="TOC3"/>
             <w:tabs>
               <w:tab w:val="right" w:leader="dot" w:pos="9628"/>
             </w:tabs>
@@ -728,7 +728,7 @@
         </w:p>
         <w:p>
           <w:pPr>
-            <w:pStyle w:val="Indholdsfortegnelse3"/>
+            <w:pStyle w:val="TOC3"/>
             <w:tabs>
               <w:tab w:val="right" w:leader="dot" w:pos="9628"/>
             </w:tabs>
@@ -798,7 +798,7 @@
         </w:p>
         <w:p>
           <w:pPr>
-            <w:pStyle w:val="Indholdsfortegnelse3"/>
+            <w:pStyle w:val="TOC3"/>
             <w:tabs>
               <w:tab w:val="right" w:leader="dot" w:pos="9628"/>
             </w:tabs>
@@ -868,7 +868,7 @@
         </w:p>
         <w:p>
           <w:pPr>
-            <w:pStyle w:val="Indholdsfortegnelse3"/>
+            <w:pStyle w:val="TOC3"/>
             <w:tabs>
               <w:tab w:val="right" w:leader="dot" w:pos="9628"/>
             </w:tabs>
@@ -938,7 +938,7 @@
         </w:p>
         <w:p>
           <w:pPr>
-            <w:pStyle w:val="Indholdsfortegnelse3"/>
+            <w:pStyle w:val="TOC3"/>
             <w:tabs>
               <w:tab w:val="right" w:leader="dot" w:pos="9628"/>
             </w:tabs>
@@ -1008,7 +1008,7 @@
         </w:p>
         <w:p>
           <w:pPr>
-            <w:pStyle w:val="Indholdsfortegnelse3"/>
+            <w:pStyle w:val="TOC3"/>
             <w:tabs>
               <w:tab w:val="right" w:leader="dot" w:pos="9628"/>
             </w:tabs>
@@ -1078,7 +1078,7 @@
         </w:p>
         <w:p>
           <w:pPr>
-            <w:pStyle w:val="Indholdsfortegnelse3"/>
+            <w:pStyle w:val="TOC3"/>
             <w:tabs>
               <w:tab w:val="right" w:leader="dot" w:pos="9628"/>
             </w:tabs>
@@ -1148,7 +1148,7 @@
         </w:p>
         <w:p>
           <w:pPr>
-            <w:pStyle w:val="Indholdsfortegnelse3"/>
+            <w:pStyle w:val="TOC3"/>
             <w:tabs>
               <w:tab w:val="right" w:leader="dot" w:pos="9628"/>
             </w:tabs>
@@ -1218,7 +1218,7 @@
         </w:p>
         <w:p>
           <w:pPr>
-            <w:pStyle w:val="Indholdsfortegnelse3"/>
+            <w:pStyle w:val="TOC3"/>
             <w:tabs>
               <w:tab w:val="right" w:leader="dot" w:pos="9628"/>
             </w:tabs>
@@ -1288,7 +1288,7 @@
         </w:p>
         <w:p>
           <w:pPr>
-            <w:pStyle w:val="Indholdsfortegnelse3"/>
+            <w:pStyle w:val="TOC3"/>
             <w:tabs>
               <w:tab w:val="right" w:leader="dot" w:pos="9628"/>
             </w:tabs>
@@ -1358,7 +1358,7 @@
         </w:p>
         <w:p>
           <w:pPr>
-            <w:pStyle w:val="Indholdsfortegnelse3"/>
+            <w:pStyle w:val="TOC3"/>
             <w:tabs>
               <w:tab w:val="right" w:leader="dot" w:pos="9628"/>
             </w:tabs>
@@ -1428,7 +1428,7 @@
         </w:p>
         <w:p>
           <w:pPr>
-            <w:pStyle w:val="Indholdsfortegnelse2"/>
+            <w:pStyle w:val="TOC2"/>
             <w:tabs>
               <w:tab w:val="right" w:leader="dot" w:pos="9628"/>
             </w:tabs>
@@ -1498,7 +1498,7 @@
         </w:p>
         <w:p>
           <w:pPr>
-            <w:pStyle w:val="Indholdsfortegnelse3"/>
+            <w:pStyle w:val="TOC3"/>
             <w:tabs>
               <w:tab w:val="right" w:leader="dot" w:pos="9628"/>
             </w:tabs>
@@ -1568,7 +1568,7 @@
         </w:p>
         <w:p>
           <w:pPr>
-            <w:pStyle w:val="Indholdsfortegnelse3"/>
+            <w:pStyle w:val="TOC3"/>
             <w:tabs>
               <w:tab w:val="right" w:leader="dot" w:pos="9628"/>
             </w:tabs>
@@ -1638,7 +1638,7 @@
         </w:p>
         <w:p>
           <w:pPr>
-            <w:pStyle w:val="Indholdsfortegnelse3"/>
+            <w:pStyle w:val="TOC3"/>
             <w:tabs>
               <w:tab w:val="right" w:leader="dot" w:pos="9628"/>
             </w:tabs>
@@ -1708,7 +1708,7 @@
         </w:p>
         <w:p>
           <w:pPr>
-            <w:pStyle w:val="Indholdsfortegnelse3"/>
+            <w:pStyle w:val="TOC3"/>
             <w:tabs>
               <w:tab w:val="right" w:leader="dot" w:pos="9628"/>
             </w:tabs>
@@ -1778,7 +1778,7 @@
         </w:p>
         <w:p>
           <w:pPr>
-            <w:pStyle w:val="Indholdsfortegnelse3"/>
+            <w:pStyle w:val="TOC3"/>
             <w:tabs>
               <w:tab w:val="right" w:leader="dot" w:pos="9628"/>
             </w:tabs>
@@ -1848,7 +1848,7 @@
         </w:p>
         <w:p>
           <w:pPr>
-            <w:pStyle w:val="Indholdsfortegnelse2"/>
+            <w:pStyle w:val="TOC2"/>
             <w:tabs>
               <w:tab w:val="right" w:leader="dot" w:pos="9628"/>
             </w:tabs>
@@ -1930,24 +1930,24 @@
     </w:sdt>
     <w:p>
       <w:pPr>
-        <w:pStyle w:val="Overskrift2"/>
-      </w:pPr>
-    </w:p>
-    <w:p>
-      <w:pPr>
-        <w:pStyle w:val="Overskrift2"/>
-      </w:pPr>
-    </w:p>
-    <w:p>
-      <w:pPr>
-        <w:pStyle w:val="Overskrift2"/>
+        <w:pStyle w:val="Heading2"/>
+      </w:pPr>
+    </w:p>
+    <w:p>
+      <w:pPr>
+        <w:pStyle w:val="Heading2"/>
+      </w:pPr>
+    </w:p>
+    <w:p>
+      <w:pPr>
+        <w:pStyle w:val="Heading2"/>
       </w:pPr>
     </w:p>
     <w:p/>
     <w:p/>
     <w:p>
       <w:pPr>
-        <w:pStyle w:val="Overskrift2"/>
+        <w:pStyle w:val="Heading2"/>
       </w:pPr>
       <w:bookmarkStart w:id="0" w:name="_Toc388970224"/>
       <w:r>
@@ -1957,178 +1957,172 @@
     </w:p>
     <w:p>
       <w:pPr>
-        <w:pStyle w:val="Overskrift3"/>
+        <w:pStyle w:val="Heading3"/>
+      </w:pPr>
+      <w:bookmarkStart w:id="1" w:name="_Toc388970225"/>
+      <w:r>
+        <w:t>Genre</w:t>
+      </w:r>
+      <w:bookmarkEnd w:id="1"/>
+    </w:p>
+    <w:p>
+      <w:r>
+        <w:t>Endless runner / actionplatform</w:t>
+      </w:r>
+    </w:p>
+    <w:p>
+      <w:pPr>
+        <w:pStyle w:val="Heading3"/>
+      </w:pPr>
+      <w:bookmarkStart w:id="2" w:name="_Toc388970226"/>
+      <w:r>
+        <w:t>Historie</w:t>
+      </w:r>
+      <w:bookmarkEnd w:id="2"/>
+    </w:p>
+    <w:p>
+      <w:r>
+        <w:t>Rumkaninen Mojo er som udgangspunkt en afslappet type. Siden han trak sig tilbage fra jobbet som rumsheriff har han levet en afsondret tilværelse i en lille flække langt ude i rum-vesten. Her bruger han tiden på stille meditation, og på at gro sine bonzai-træer.   Idyllen brister dog da (rum)skurken Geraldine og hendes fæle håndlangere fælder Mojo´s træer for at rum-baronen Grimaldi kan få frit spil.</w:t>
+      </w:r>
+      <w:r>
+        <w:br/>
+        <w:t>Mojo ser rødt, og kaster sig ud i et hovedkulds hævnorgie.</w:t>
+      </w:r>
+    </w:p>
+    <w:p>
+      <w:pPr>
+        <w:pStyle w:val="Heading3"/>
+      </w:pPr>
+      <w:bookmarkStart w:id="3" w:name="_Toc388970227"/>
+      <w:r>
+        <w:t>Karakterer</w:t>
+      </w:r>
+      <w:bookmarkEnd w:id="3"/>
+    </w:p>
+    <w:p>
+      <w:r>
+        <w:t>Mojo – Helt og rumkanin, tidligere lovmand. En kanin i balance, indtil balancen bliver brudt. Nu er han en kanin med en mission!</w:t>
+      </w:r>
+    </w:p>
+    <w:p>
+      <w:r>
+        <w:t>BunnyBot 1.0 – Masseproduceret bandit k</w:t>
+      </w:r>
+      <w:r>
+        <w:t xml:space="preserve">anin. </w:t>
+      </w:r>
+    </w:p>
+    <w:p>
+      <w:pPr>
         <w:rPr>
           <w:lang w:val="en-US"/>
         </w:rPr>
       </w:pPr>
-      <w:bookmarkStart w:id="1" w:name="_Toc388970225"/>
       <w:r>
         <w:rPr>
           <w:lang w:val="en-US"/>
         </w:rPr>
-        <w:t>Genre</w:t>
-      </w:r>
-      <w:bookmarkEnd w:id="1"/>
-    </w:p>
-    <w:p>
-      <w:pPr>
+        <w:t>Gri</w:t>
+      </w:r>
+      <w:r>
         <w:rPr>
           <w:lang w:val="en-US"/>
         </w:rPr>
-      </w:pPr>
-      <w:r>
+        <w:t>maldi -  Ond rumbaron og end boss.</w:t>
+      </w:r>
+    </w:p>
+    <w:p>
+      <w:pPr>
+        <w:pStyle w:val="Heading3"/>
         <w:rPr>
           <w:lang w:val="en-US"/>
         </w:rPr>
-        <w:t xml:space="preserve">Endless runner / </w:t>
-      </w:r>
-      <w:r>
-        <w:rPr>
-          <w:lang w:val="en-US"/>
-        </w:rPr>
-        <w:t>action</w:t>
-      </w:r>
-      <w:r>
-        <w:rPr>
-          <w:lang w:val="en-US"/>
-        </w:rPr>
-        <w:t>platform</w:t>
-      </w:r>
-    </w:p>
-    <w:p>
-      <w:pPr>
-        <w:pStyle w:val="Overskrift3"/>
-      </w:pPr>
-      <w:bookmarkStart w:id="2" w:name="_Toc388970226"/>
-      <w:r>
-        <w:t>Historie</w:t>
-      </w:r>
-      <w:bookmarkEnd w:id="2"/>
-    </w:p>
-    <w:p>
-      <w:r>
-        <w:t>Rumkaninen Mojo er som udgangspunkt en afslappet type. Siden han trak sig tilbage fra jobbet som rumsheriff har han levet en afsondret tilværelse i en lille flække langt ude i rum-vesten. Her bruger han tiden på stille meditation, og på at gro sine bonzai-træer.   Idyllen br</w:t>
-      </w:r>
-      <w:bookmarkStart w:id="3" w:name="_GoBack"/>
-      <w:bookmarkEnd w:id="3"/>
-      <w:r>
-        <w:t>ister dog da (rum)skurken Geraldine og hendes fæle håndlangere fælder Mojo´s træer for at rum-baronen Grimaldi kan få frit spil.</w:t>
-      </w:r>
-      <w:r>
-        <w:br/>
-        <w:t>Mojo ser rødt, og kaster sig ud i et hovedkulds hævnorgie.</w:t>
-      </w:r>
-    </w:p>
-    <w:p>
-      <w:pPr>
-        <w:pStyle w:val="Overskrift3"/>
-      </w:pPr>
-      <w:bookmarkStart w:id="4" w:name="_Toc388970227"/>
-      <w:r>
-        <w:t>Karakterer</w:t>
-      </w:r>
-      <w:bookmarkEnd w:id="4"/>
-    </w:p>
-    <w:p>
-      <w:r>
-        <w:t>Mojo – Helt og rumkanin, tidligere lovmand. En kanin i balance, indtil balancen bliver brudt. Nu er han en kanin med en mission!</w:t>
-      </w:r>
-    </w:p>
-    <w:p>
-      <w:r>
-        <w:t>BunnyBot 1.0 – Masseproduceret bandit k</w:t>
-      </w:r>
-      <w:r>
-        <w:t xml:space="preserve">anin. </w:t>
-      </w:r>
-    </w:p>
-    <w:p>
-      <w:r>
-        <w:t>Gri</w:t>
-      </w:r>
-      <w:r>
-        <w:t>maldi -  Ond rumbaron og end boss.</w:t>
-      </w:r>
-    </w:p>
-    <w:p>
-      <w:pPr>
-        <w:pStyle w:val="Overskrift3"/>
-        <w:rPr>
-          <w:lang w:val="en-US"/>
-        </w:rPr>
-      </w:pPr>
-      <w:bookmarkStart w:id="5" w:name="_Toc388970228"/>
+      </w:pPr>
+      <w:bookmarkStart w:id="4" w:name="_Toc388970228"/>
       <w:r>
         <w:rPr>
           <w:lang w:val="en-US"/>
         </w:rPr>
         <w:t>Core gameplay</w:t>
       </w:r>
+      <w:bookmarkEnd w:id="4"/>
+    </w:p>
+    <w:p>
+      <w:pPr>
+        <w:rPr>
+          <w:lang w:val="en-US"/>
+        </w:rPr>
+      </w:pPr>
+      <w:r>
+        <w:rPr>
+          <w:lang w:val="en-US"/>
+        </w:rPr>
+        <w:t xml:space="preserve">Spillet er delt op i 2 dele; platform og showdown. </w:t>
+      </w:r>
+    </w:p>
+    <w:p>
+      <w:r>
+        <w:t>I</w:t>
+      </w:r>
+      <w:r>
+        <w:t xml:space="preserve"> ”platform”-delen løber</w:t>
+      </w:r>
+      <w:r>
+        <w:t xml:space="preserve"> frem igennem banen, om han så vil det eller ej. </w:t>
+      </w:r>
+      <w:r>
+        <w:t>På sin vej skal han dukke sig for visse forhindringer, hoppe over andre, samle powerups op, og nedkæmpe fjender.</w:t>
+      </w:r>
+    </w:p>
+    <w:p>
+      <w:r>
+        <w:t>”Showdown”-mode er en bossfight, hvor spilleren via en serie quick-time-events skal nedkæmpe en særlig boss. Showdown fungerer som afslutningen på hver separat verden.</w:t>
+      </w:r>
+    </w:p>
+    <w:p>
+      <w:pPr>
+        <w:pStyle w:val="Heading3"/>
+      </w:pPr>
+      <w:bookmarkStart w:id="5" w:name="_Toc388970229"/>
+      <w:r>
+        <w:t>Egenskaber</w:t>
+      </w:r>
       <w:bookmarkEnd w:id="5"/>
     </w:p>
     <w:p>
       <w:r>
-        <w:t xml:space="preserve">Spillet er delt op i 2 dele; platform og showdown. </w:t>
-      </w:r>
-    </w:p>
-    <w:p>
-      <w:r>
-        <w:t>I ”platform”-delen løber</w:t>
-      </w:r>
-      <w:r>
-        <w:t xml:space="preserve"> frem igennem banen, om han så vil det eller ej. På sin vej skal han dukke sig for visse forhindringer, hoppe over andre, samle powerups op, og nedkæmpe fjender.</w:t>
-      </w:r>
-    </w:p>
-    <w:p>
-      <w:r>
-        <w:t>”Showdown”-mode er en bossfight, hvor spilleren via en serie quick-time-events skal nedkæmpe en særlig boss. Showdown fungerer som afslutningen på hver separat verden.</w:t>
-      </w:r>
-    </w:p>
-    <w:p>
-      <w:pPr>
-        <w:pStyle w:val="Overskrift3"/>
-      </w:pPr>
-      <w:bookmarkStart w:id="6" w:name="_Toc388970229"/>
-      <w:r>
-        <w:t>Egenskaber</w:t>
+        <w:t>I platform-mode kan Mojo løbe, hoppe, dobbelthoppe, slide og skyde.</w:t>
+      </w:r>
+    </w:p>
+    <w:p>
+      <w:r>
+        <w:t>I Showdown-mode kan han kun trække pistolen og skyde.</w:t>
+      </w:r>
+    </w:p>
+    <w:p>
+      <w:pPr>
+        <w:pStyle w:val="Heading3"/>
+      </w:pPr>
+      <w:bookmarkStart w:id="6" w:name="_Toc388970230"/>
+      <w:r>
+        <w:t>Game over</w:t>
       </w:r>
       <w:bookmarkEnd w:id="6"/>
     </w:p>
     <w:p>
       <w:r>
-        <w:t>I platform-mode kan Mojo løbe, hoppe, dobbelthoppe, slide og skyde.</w:t>
-      </w:r>
-    </w:p>
-    <w:p>
-      <w:r>
-        <w:t>I Showdown-mode kan han kun trække pistolen og skyde.</w:t>
-      </w:r>
-    </w:p>
-    <w:p>
-      <w:pPr>
-        <w:pStyle w:val="Overskrift3"/>
-      </w:pPr>
-      <w:bookmarkStart w:id="7" w:name="_Toc388970230"/>
-      <w:r>
-        <w:t>Game over</w:t>
+        <w:t>Hvis spilleren taber kampen resettes han til starten af banen.</w:t>
+      </w:r>
+    </w:p>
+    <w:p>
+      <w:pPr>
+        <w:pStyle w:val="Heading3"/>
+      </w:pPr>
+      <w:bookmarkStart w:id="7" w:name="_Toc388970231"/>
+      <w:r>
+        <w:t>Cutscenes</w:t>
       </w:r>
       <w:bookmarkEnd w:id="7"/>
-    </w:p>
-    <w:p>
-      <w:r>
-        <w:t>Hvis spilleren taber kampen resettes han til starten af banen.</w:t>
-      </w:r>
-    </w:p>
-    <w:p>
-      <w:pPr>
-        <w:pStyle w:val="Overskrift3"/>
-      </w:pPr>
-      <w:bookmarkStart w:id="8" w:name="_Toc388970231"/>
-      <w:r>
-        <w:t>Cutscenes</w:t>
-      </w:r>
-      <w:bookmarkEnd w:id="8"/>
     </w:p>
     <w:p>
       <w:r>
@@ -2150,13 +2144,13 @@
     </w:p>
     <w:p>
       <w:pPr>
-        <w:pStyle w:val="Overskrift3"/>
-      </w:pPr>
-      <w:bookmarkStart w:id="9" w:name="_Toc388970232"/>
+        <w:pStyle w:val="Heading3"/>
+      </w:pPr>
+      <w:bookmarkStart w:id="8" w:name="_Toc388970232"/>
       <w:r>
         <w:t>Miljø</w:t>
       </w:r>
-      <w:bookmarkEnd w:id="9"/>
+      <w:bookmarkEnd w:id="8"/>
     </w:p>
     <w:p>
       <w:r>
@@ -2165,51 +2159,48 @@
     </w:p>
     <w:p>
       <w:pPr>
-        <w:pStyle w:val="Overskrift3"/>
-      </w:pPr>
-      <w:bookmarkStart w:id="10" w:name="_Toc388970233"/>
+        <w:pStyle w:val="Heading3"/>
+      </w:pPr>
+      <w:bookmarkStart w:id="9" w:name="_Toc388970233"/>
       <w:r>
         <w:lastRenderedPageBreak/>
         <w:t>Level oversigt</w:t>
       </w:r>
+      <w:bookmarkEnd w:id="9"/>
+    </w:p>
+    <w:p>
+      <w:r>
+        <w:t>Baner er mindre enheder, som der er 5 af per verden. Hver verden afsluttes med en boss.</w:t>
+      </w:r>
+      <w:r>
+        <w:br/>
+        <w:t>Hver verden har et overordnet tema, f.eks. western, luftskibe, mv.</w:t>
+      </w:r>
+    </w:p>
+    <w:p>
+      <w:pPr>
+        <w:pStyle w:val="Heading3"/>
+      </w:pPr>
+      <w:bookmarkStart w:id="10" w:name="_Toc388970234"/>
+      <w:r>
+        <w:t>Points</w:t>
+      </w:r>
       <w:bookmarkEnd w:id="10"/>
     </w:p>
     <w:p>
       <w:r>
-        <w:t>Baner er mindre enheder, som der er 5 af per verden. Hver verden afsluttes med en boss.</w:t>
-      </w:r>
-      <w:r>
-        <w:br/>
-        <w:t xml:space="preserve">Hver verden har et overordnet tema, f.eks. </w:t>
-      </w:r>
-      <w:r>
-        <w:t>western, luftskibe, mv.</w:t>
-      </w:r>
-    </w:p>
-    <w:p>
-      <w:pPr>
-        <w:pStyle w:val="Overskrift3"/>
-      </w:pPr>
-      <w:bookmarkStart w:id="11" w:name="_Toc388970234"/>
-      <w:r>
-        <w:t>Points</w:t>
+        <w:t>Spilleren får point for at skyde fjender, samle powerups op, og samle frø sammen.</w:t>
+      </w:r>
+    </w:p>
+    <w:p>
+      <w:pPr>
+        <w:pStyle w:val="Heading3"/>
+      </w:pPr>
+      <w:bookmarkStart w:id="11" w:name="_Toc388970235"/>
+      <w:r>
+        <w:t>Kamerasetup</w:t>
       </w:r>
       <w:bookmarkEnd w:id="11"/>
-    </w:p>
-    <w:p>
-      <w:r>
-        <w:t>Spilleren får point for at skyde fjender, samle powerups op, og samle frø sammen.</w:t>
-      </w:r>
-    </w:p>
-    <w:p>
-      <w:pPr>
-        <w:pStyle w:val="Overskrift3"/>
-      </w:pPr>
-      <w:bookmarkStart w:id="12" w:name="_Toc388970235"/>
-      <w:r>
-        <w:t>Kamerasetup</w:t>
-      </w:r>
-      <w:bookmarkEnd w:id="12"/>
     </w:p>
     <w:p>
       <w:r>
@@ -2222,13 +2213,13 @@
     </w:p>
     <w:p>
       <w:pPr>
-        <w:pStyle w:val="Overskrift3"/>
-      </w:pPr>
-      <w:bookmarkStart w:id="13" w:name="_Toc388970236"/>
+        <w:pStyle w:val="Heading3"/>
+      </w:pPr>
+      <w:bookmarkStart w:id="12" w:name="_Toc388970236"/>
       <w:r>
         <w:t>Spilkontrol</w:t>
       </w:r>
-      <w:bookmarkEnd w:id="13"/>
+      <w:bookmarkEnd w:id="12"/>
     </w:p>
     <w:p>
       <w:r>
@@ -2245,58 +2236,58 @@
     </w:p>
     <w:p>
       <w:pPr>
-        <w:pStyle w:val="Overskrift3"/>
-      </w:pPr>
-      <w:bookmarkStart w:id="14" w:name="_Toc388970237"/>
+        <w:pStyle w:val="Heading3"/>
+      </w:pPr>
+      <w:bookmarkStart w:id="13" w:name="_Toc388970237"/>
       <w:r>
         <w:t>Spil varighed</w:t>
       </w:r>
+      <w:bookmarkEnd w:id="13"/>
+    </w:p>
+    <w:p>
+      <w:r>
+        <w:t>En bane tager 1-2 minutter at gennemføre</w:t>
+      </w:r>
+    </w:p>
+    <w:p>
+      <w:pPr>
+        <w:pStyle w:val="Heading3"/>
+      </w:pPr>
+      <w:bookmarkStart w:id="14" w:name="_Toc388970238"/>
+      <w:r>
+        <w:t>Målgruppe</w:t>
+      </w:r>
       <w:bookmarkEnd w:id="14"/>
     </w:p>
     <w:p>
       <w:r>
-        <w:t>En bane tager 1-2 minutter at gennemføre</w:t>
-      </w:r>
-    </w:p>
-    <w:p>
-      <w:pPr>
-        <w:pStyle w:val="Overskrift3"/>
-      </w:pPr>
-      <w:bookmarkStart w:id="15" w:name="_Toc388970238"/>
-      <w:r>
-        <w:t>Målgruppe</w:t>
+        <w:t>Spillet udvikles til mobile enheder, og sigter efter målgruppen 15-25 årige mænd og kvinder. Dog med en primær fokus på kvinder jf. markedsanalysen i rapporten.</w:t>
+      </w:r>
+    </w:p>
+    <w:p>
+      <w:pPr>
+        <w:pStyle w:val="Heading3"/>
+      </w:pPr>
+      <w:bookmarkStart w:id="15" w:name="_Toc388970239"/>
+      <w:r>
+        <w:t>Prissætning</w:t>
       </w:r>
       <w:bookmarkEnd w:id="15"/>
     </w:p>
     <w:p>
       <w:r>
-        <w:t>Spillet udvikles til mobile enheder, og sigter efter målgruppen 15-25 årige mænd og kvinder. Dog med en primær fokus på kvinder jf. markedsanalysen i rapporten.</w:t>
-      </w:r>
-    </w:p>
-    <w:p>
-      <w:pPr>
-        <w:pStyle w:val="Overskrift3"/>
-      </w:pPr>
-      <w:bookmarkStart w:id="16" w:name="_Toc388970239"/>
-      <w:r>
-        <w:t>Prissætning</w:t>
+        <w:t>Spillet er gratis med reklamer, og IAP. Der vises en reklame efter hvert tabt spil. Derudover har spilleren mulighed for at købe nye ”skins” til mojo, samt nye verdener.</w:t>
+      </w:r>
+    </w:p>
+    <w:p>
+      <w:pPr>
+        <w:pStyle w:val="Heading3"/>
+      </w:pPr>
+      <w:bookmarkStart w:id="16" w:name="_Toc388970240"/>
+      <w:r>
+        <w:t>Teamoplysninger</w:t>
       </w:r>
       <w:bookmarkEnd w:id="16"/>
-    </w:p>
-    <w:p>
-      <w:r>
-        <w:t>Spillet er gratis med reklamer, og IAP. Der vises en reklame efter hvert tabt spil. Derudover har spilleren mulighed for at købe nye ”skins” til mojo, samt nye verdener.</w:t>
-      </w:r>
-    </w:p>
-    <w:p>
-      <w:pPr>
-        <w:pStyle w:val="Overskrift3"/>
-      </w:pPr>
-      <w:bookmarkStart w:id="17" w:name="_Toc388970240"/>
-      <w:r>
-        <w:t>Teamoplysninger</w:t>
-      </w:r>
-      <w:bookmarkEnd w:id="17"/>
     </w:p>
     <w:p>
       <w:r>
@@ -2313,55 +2304,258 @@
     </w:p>
     <w:p>
       <w:pPr>
-        <w:pStyle w:val="Overskrift2"/>
-      </w:pPr>
-      <w:bookmarkStart w:id="18" w:name="_Toc388970241"/>
-      <w:r>
+        <w:rPr>
+          <w:rFonts w:asciiTheme="majorHAnsi" w:eastAsiaTheme="majorEastAsia" w:hAnsiTheme="majorHAnsi" w:cstheme="majorBidi"/>
+          <w:b/>
+          <w:bCs/>
+          <w:color w:val="4F81BD" w:themeColor="accent1"/>
+          <w:sz w:val="26"/>
+          <w:szCs w:val="26"/>
+        </w:rPr>
+      </w:pPr>
+      <w:bookmarkStart w:id="17" w:name="_Toc388970241"/>
+      <w:r>
+        <w:br w:type="page"/>
+      </w:r>
+    </w:p>
+    <w:p>
+      <w:pPr>
+        <w:pStyle w:val="Heading2"/>
+      </w:pPr>
+      <w:r>
+        <w:lastRenderedPageBreak/>
         <w:t>UI Layout</w:t>
       </w:r>
+      <w:bookmarkEnd w:id="17"/>
+    </w:p>
+    <w:p>
+      <w:pPr>
+        <w:pStyle w:val="Heading3"/>
+      </w:pPr>
+      <w:bookmarkStart w:id="18" w:name="_Toc388970242"/>
+      <w:r>
+        <w:t>Farveskema</w:t>
+      </w:r>
       <w:bookmarkEnd w:id="18"/>
     </w:p>
     <w:p>
-      <w:pPr>
-        <w:pStyle w:val="Overskrift3"/>
-      </w:pPr>
-      <w:bookmarkStart w:id="19" w:name="_Toc388970242"/>
-      <w:r>
-        <w:t>Farveskema</w:t>
-      </w:r>
-      <w:bookmarkEnd w:id="19"/>
-    </w:p>
-    <w:p>
-      <w:pPr>
-        <w:pStyle w:val="Overskrift3"/>
-      </w:pPr>
-      <w:bookmarkStart w:id="20" w:name="_Toc388970243"/>
+      <w:r>
+        <w:t xml:space="preserve">Farveskemaet er de generelle farver, som går igen igennem spillet. Farverne har stor betydning på stemningen af spillet, og det er derfor en god praksis at have redegjort for dette. </w:t>
+      </w:r>
+    </w:p>
+    <w:p>
+      <w:r>
+        <w:t xml:space="preserve">I dette projekt er der fokus på </w:t>
+      </w:r>
+      <w:r>
+        <w:t xml:space="preserve">en let og humørfyldt stemning, hvilket leder op til lyse og friske farver. </w:t>
+      </w:r>
+      <w:r>
+        <w:t xml:space="preserve">En grundlæggende designregel for grafisk </w:t>
+      </w:r>
+      <w:r>
+        <w:t xml:space="preserve">design er ’60-30-10’-reglen, som henviser til den praksis, hvor </w:t>
+      </w:r>
+      <w:r>
+        <w:t>grundfarven</w:t>
+      </w:r>
+      <w:r>
+        <w:t xml:space="preserve"> udgør 60% af designet, den sekundære farve udgør 30%, og accent farven udgør de sidste 10%. </w:t>
+      </w:r>
+      <w:r>
+        <w:t>Omgivelserne</w:t>
+      </w:r>
+      <w:r>
+        <w:t xml:space="preserve"> for spillet er ”steampunk”, som er kendt for sit </w:t>
+      </w:r>
+      <w:commentRangeStart w:id="19"/>
+      <w:r>
+        <w:t>messingefarvet miljø</w:t>
+      </w:r>
+      <w:commentRangeEnd w:id="19"/>
+      <w:r>
+        <w:rPr>
+          <w:rStyle w:val="CommentReference"/>
+        </w:rPr>
+        <w:commentReference w:id="19"/>
+      </w:r>
+      <w:r>
+        <w:t xml:space="preserve">, og den matte mørkegule farve </w:t>
+      </w:r>
+      <w:r>
+        <w:t>er</w:t>
+      </w:r>
+      <w:r>
+        <w:t xml:space="preserve"> derfor være en oplagt grundfarve</w:t>
+      </w:r>
+      <w:r>
+        <w:t xml:space="preserve">. Spillet bevæger sig i igennem flere verdener, og indeholder derfor et tilsvarende </w:t>
+      </w:r>
+      <w:r>
+        <w:t xml:space="preserve">antal forskellige farveskemaer, men grundfarven bør være gennemgående i alle verdener. </w:t>
+      </w:r>
+    </w:p>
+    <w:p>
+      <w:r>
+        <w:t>Hovedpersonen, som er Mojo, er en farverig og tegneserieagtig karakter, og derved tilfalder farverige og kontrastfyldte farver naturligt til ham.</w:t>
+      </w:r>
+      <w:r>
+        <w:t xml:space="preserve"> Samtidig er det vigtigt hovedpersonen skiller sig ud.</w:t>
+      </w:r>
+      <w:r>
+        <w:t xml:space="preserve"> </w:t>
+      </w:r>
+      <w:r>
+        <w:t xml:space="preserve">De specifikke farve varierer fra verden til verden og </w:t>
+      </w:r>
+      <w:commentRangeStart w:id="20"/>
+      <w:r>
+        <w:t xml:space="preserve">eventuelt </w:t>
+      </w:r>
+      <w:commentRangeEnd w:id="20"/>
+      <w:r>
+        <w:rPr>
+          <w:rStyle w:val="CommentReference"/>
+        </w:rPr>
+        <w:commentReference w:id="20"/>
+      </w:r>
+      <w:r>
+        <w:t>ud fra brugerens valg.</w:t>
+      </w:r>
+    </w:p>
+    <w:p>
+      <w:r>
+        <w:t>Fjenderne i spillet bør stå i kontrast til hovedpersonen. Det vil her sige flade</w:t>
+      </w:r>
+      <w:r>
+        <w:t>re</w:t>
+      </w:r>
+      <w:r>
+        <w:t>, mørkere</w:t>
+      </w:r>
+      <w:r>
+        <w:t xml:space="preserve"> farver, som ligger i den </w:t>
+      </w:r>
+      <w:r>
+        <w:t>anden ende af farvespektrummet</w:t>
+      </w:r>
+      <w:r>
+        <w:t xml:space="preserve">. ’Fjendtlige’ farver består typisk af sort for død, rød for blod og </w:t>
+      </w:r>
+      <w:r>
+        <w:t>fare og gul for advarsel, hvor mindst én af disse burde indgå i fjendernes farveskema.</w:t>
+      </w:r>
+    </w:p>
+    <w:p/>
+    <w:p>
+      <w:pPr>
+        <w:pStyle w:val="Heading3"/>
+      </w:pPr>
+      <w:bookmarkStart w:id="21" w:name="_Toc388970243"/>
       <w:r>
         <w:t>Titelskærm</w:t>
       </w:r>
-      <w:bookmarkEnd w:id="20"/>
+      <w:bookmarkEnd w:id="21"/>
     </w:p>
     <w:p/>
-    <w:p>
-      <w:pPr>
-        <w:pStyle w:val="Overskrift3"/>
-      </w:pPr>
-      <w:bookmarkStart w:id="21" w:name="_Toc388970244"/>
-      <w:r>
-        <w:t>Menuskærm</w:t>
-      </w:r>
-      <w:bookmarkEnd w:id="21"/>
-    </w:p>
     <w:p/>
     <w:p>
       <w:pPr>
-        <w:pStyle w:val="Overskrift3"/>
-      </w:pPr>
-      <w:bookmarkStart w:id="22" w:name="_Toc388970245"/>
+        <w:pStyle w:val="Heading3"/>
+      </w:pPr>
+      <w:r>
+        <w:t>Menuskærmen</w:t>
+      </w:r>
+    </w:p>
+    <w:p>
+      <w:r>
+        <w:t>Menuen er en grænseflade og dermed gælder der en række designregler, som bør overvejes under opbygningen. De første designprincipper, som bør indlejres i menuen er gestaltlovene. De fem gestaltlove, nærhed, lighed, lukkethed, forbundethed og figur og baggrund:</w:t>
+      </w:r>
+    </w:p>
+    <w:p>
+      <w:pPr>
+        <w:pStyle w:val="ListParagraph"/>
+        <w:numPr>
+          <w:ilvl w:val="0"/>
+          <w:numId w:val="2"/>
+        </w:numPr>
+      </w:pPr>
+      <w:r>
+        <w:t>Loven om nærhed beskriver, hvordan elementer, som står tæt, opfattes sammenhængende.</w:t>
+      </w:r>
+    </w:p>
+    <w:p>
+      <w:pPr>
+        <w:pStyle w:val="ListParagraph"/>
+        <w:numPr>
+          <w:ilvl w:val="0"/>
+          <w:numId w:val="2"/>
+        </w:numPr>
+      </w:pPr>
+      <w:r>
+        <w:t xml:space="preserve">Loven om lighed beskriver, hvordan elementer, som visuelt ligner hinanden, opfattes som sammenhængende. </w:t>
+      </w:r>
+    </w:p>
+    <w:p>
+      <w:pPr>
+        <w:pStyle w:val="ListParagraph"/>
+        <w:numPr>
+          <w:ilvl w:val="0"/>
+          <w:numId w:val="2"/>
+        </w:numPr>
+      </w:pPr>
+      <w:r>
+        <w:t xml:space="preserve">Loven om lukkethed beskriver, hvordan brug af </w:t>
+      </w:r>
+      <w:r>
+        <w:t>rammer og bokse indikerer sammenhæng.</w:t>
+      </w:r>
+    </w:p>
+    <w:p>
+      <w:pPr>
+        <w:pStyle w:val="ListParagraph"/>
+        <w:numPr>
+          <w:ilvl w:val="0"/>
+          <w:numId w:val="2"/>
+        </w:numPr>
+      </w:pPr>
+      <w:r>
+        <w:t>Loven om forbundethed beskriver, hvordan elementer har sammenhæng ved brug af eksempelvis streger eller baggrundsfarve.</w:t>
+      </w:r>
+    </w:p>
+    <w:p>
+      <w:pPr>
+        <w:pStyle w:val="ListParagraph"/>
+        <w:numPr>
+          <w:ilvl w:val="0"/>
+          <w:numId w:val="2"/>
+        </w:numPr>
+      </w:pPr>
+      <w:r>
+        <w:t xml:space="preserve">Loven om figur og baggrund beskriver forskellen imellem, hvornår en figur opfattes som en figur og hvornår den opfattes som baggrund. </w:t>
+      </w:r>
+    </w:p>
+    <w:p>
+      <w:r>
+        <w:t xml:space="preserve">Hovedmenuen er en traditionel menu med seks punkter. Disse punkter skal være centreret og på række og derved overholde loven om nærhed. Endvidere kommer loven om lighed i kraft, da knapperne skal være </w:t>
+      </w:r>
+      <w:r>
+        <w:lastRenderedPageBreak/>
+        <w:t>udformet ens med samme skrifttype. Sidst er menupunkterne indkapslet i en boks, hvorved loven om lukkethed gør sig gældende.</w:t>
+      </w:r>
+      <w:bookmarkStart w:id="22" w:name="_GoBack"/>
+      <w:bookmarkEnd w:id="22"/>
+    </w:p>
+    <w:p/>
+    <w:p>
+      <w:pPr>
+        <w:pStyle w:val="Heading3"/>
+      </w:pPr>
+      <w:bookmarkStart w:id="23" w:name="_Toc388970245"/>
       <w:r>
         <w:t>Tutorial</w:t>
       </w:r>
-      <w:bookmarkEnd w:id="22"/>
+      <w:bookmarkEnd w:id="23"/>
     </w:p>
     <w:p>
       <w:r>
@@ -2373,21 +2567,19 @@
     </w:p>
     <w:p>
       <w:pPr>
-        <w:pStyle w:val="Overskrift3"/>
-      </w:pPr>
-      <w:bookmarkStart w:id="23" w:name="_Toc388970246"/>
-      <w:r>
-        <w:lastRenderedPageBreak/>
+        <w:pStyle w:val="Heading3"/>
+      </w:pPr>
+      <w:bookmarkStart w:id="24" w:name="_Toc388970246"/>
+      <w:r>
         <w:t>Credits</w:t>
       </w:r>
-      <w:bookmarkEnd w:id="23"/>
+      <w:bookmarkEnd w:id="24"/>
     </w:p>
     <w:p>
       <w:r>
         <w:t>Menupunkt med angivelse af hvem der har været involveret i projektet, og eventuelle licenser der er benyttet.</w:t>
       </w:r>
     </w:p>
-    <w:p/>
     <w:sectPr>
       <w:pgSz w:w="11906" w:h="16838"/>
       <w:pgMar w:top="1701" w:right="1134" w:bottom="1701" w:left="1134" w:header="708" w:footer="708" w:gutter="0"/>
@@ -2396,6 +2588,310 @@
     </w:sectPr>
   </w:body>
 </w:document>
+</file>
+
+<file path=word/comments.xml><?xml version="1.0" encoding="utf-8"?>
+<w:comments xmlns:wpc="http://schemas.microsoft.com/office/word/2010/wordprocessingCanvas" xmlns:mc="http://schemas.openxmlformats.org/markup-compatibility/2006" xmlns:o="urn:schemas-microsoft-com:office:office" xmlns:r="http://schemas.openxmlformats.org/officeDocument/2006/relationships" xmlns:m="http://schemas.openxmlformats.org/officeDocument/2006/math" xmlns:v="urn:schemas-microsoft-com:vml" xmlns:wp14="http://schemas.microsoft.com/office/word/2010/wordprocessingDrawing" xmlns:wp="http://schemas.openxmlformats.org/drawingml/2006/wordprocessingDrawing" xmlns:w10="urn:schemas-microsoft-com:office:word" xmlns:w="http://schemas.openxmlformats.org/wordprocessingml/2006/main" xmlns:w14="http://schemas.microsoft.com/office/word/2010/wordml" xmlns:w15="http://schemas.microsoft.com/office/word/2012/wordml" xmlns:wpg="http://schemas.microsoft.com/office/word/2010/wordprocessingGroup" xmlns:wpi="http://schemas.microsoft.com/office/word/2010/wordprocessingInk" xmlns:wne="http://schemas.microsoft.com/office/word/2006/wordml" xmlns:wps="http://schemas.microsoft.com/office/word/2010/wordprocessingShape" mc:Ignorable="w14 w15 wp14">
+  <w:comment w:id="19" w:author="Toke Olsen" w:date="2014-05-29T01:55:00Z" w:initials="TO">
+    <w:p>
+      <w:pPr>
+        <w:pStyle w:val="CommentText"/>
+      </w:pPr>
+      <w:r>
+        <w:rPr>
+          <w:rStyle w:val="CommentReference"/>
+        </w:rPr>
+        <w:annotationRef/>
+      </w:r>
+      <w:hyperlink r:id="rId1" w:history="1">
+        <w:r>
+          <w:rPr>
+            <w:rStyle w:val="Hyperlink"/>
+          </w:rPr>
+          <w:t>http://www.rsvpmnmag.com/Blogs/RSVP-Insights/February-2013/Design-Trend-Steampunk/steampunk2.jpg</w:t>
+        </w:r>
+      </w:hyperlink>
+    </w:p>
+    <w:p>
+      <w:pPr>
+        <w:pStyle w:val="CommentText"/>
+      </w:pPr>
+    </w:p>
+  </w:comment>
+  <w:comment w:id="20" w:author="Toke Olsen" w:date="2014-05-29T01:46:00Z" w:initials="TO">
+    <w:p>
+      <w:pPr>
+        <w:pStyle w:val="CommentText"/>
+      </w:pPr>
+      <w:r>
+        <w:rPr>
+          <w:rStyle w:val="CommentReference"/>
+        </w:rPr>
+        <w:annotationRef/>
+      </w:r>
+      <w:r>
+        <w:t>Er det muligt at skifte skin?</w:t>
+      </w:r>
+    </w:p>
+    <w:p>
+      <w:pPr>
+        <w:pStyle w:val="CommentText"/>
+      </w:pPr>
+    </w:p>
+  </w:comment>
+</w:comments>
+</file>
+
+<file path=word/commentsExtended.xml><?xml version="1.0" encoding="utf-8"?>
+<w15:commentsEx xmlns:wpc="http://schemas.microsoft.com/office/word/2010/wordprocessingCanvas" xmlns:mc="http://schemas.openxmlformats.org/markup-compatibility/2006" xmlns:o="urn:schemas-microsoft-com:office:office" xmlns:r="http://schemas.openxmlformats.org/officeDocument/2006/relationships" xmlns:m="http://schemas.openxmlformats.org/officeDocument/2006/math" xmlns:v="urn:schemas-microsoft-com:vml" xmlns:wp14="http://schemas.microsoft.com/office/word/2010/wordprocessingDrawing" xmlns:wp="http://schemas.openxmlformats.org/drawingml/2006/wordprocessingDrawing" xmlns:w10="urn:schemas-microsoft-com:office:word" xmlns:w="http://schemas.openxmlformats.org/wordprocessingml/2006/main" xmlns:w14="http://schemas.microsoft.com/office/word/2010/wordml" xmlns:w15="http://schemas.microsoft.com/office/word/2012/wordml" xmlns:wpg="http://schemas.microsoft.com/office/word/2010/wordprocessingGroup" xmlns:wpi="http://schemas.microsoft.com/office/word/2010/wordprocessingInk" xmlns:wne="http://schemas.microsoft.com/office/word/2006/wordml" xmlns:wps="http://schemas.microsoft.com/office/word/2010/wordprocessingShape" mc:Ignorable="w14 w15 wp14">
+  <w15:commentEx w15:paraId="037E6BDB" w15:done="0"/>
+  <w15:commentEx w15:paraId="540C618B" w15:done="0"/>
+</w15:commentsEx>
+</file>
+
+<file path=word/numbering.xml><?xml version="1.0" encoding="utf-8"?>
+<w:numbering xmlns:wpc="http://schemas.microsoft.com/office/word/2010/wordprocessingCanvas" xmlns:mc="http://schemas.openxmlformats.org/markup-compatibility/2006" xmlns:o="urn:schemas-microsoft-com:office:office" xmlns:r="http://schemas.openxmlformats.org/officeDocument/2006/relationships" xmlns:m="http://schemas.openxmlformats.org/officeDocument/2006/math" xmlns:v="urn:schemas-microsoft-com:vml" xmlns:wp14="http://schemas.microsoft.com/office/word/2010/wordprocessingDrawing" xmlns:wp="http://schemas.openxmlformats.org/drawingml/2006/wordprocessingDrawing" xmlns:w10="urn:schemas-microsoft-com:office:word" xmlns:w="http://schemas.openxmlformats.org/wordprocessingml/2006/main" xmlns:w14="http://schemas.microsoft.com/office/word/2010/wordml" xmlns:w15="http://schemas.microsoft.com/office/word/2012/wordml" xmlns:wpg="http://schemas.microsoft.com/office/word/2010/wordprocessingGroup" xmlns:wpi="http://schemas.microsoft.com/office/word/2010/wordprocessingInk" xmlns:wne="http://schemas.microsoft.com/office/word/2006/wordml" xmlns:wps="http://schemas.microsoft.com/office/word/2010/wordprocessingShape" mc:Ignorable="w14 w15 wp14">
+  <w:abstractNum w:abstractNumId="0">
+    <w:nsid w:val="6EFA4937"/>
+    <w:multiLevelType w:val="hybridMultilevel"/>
+    <w:tmpl w:val="256E398E"/>
+    <w:lvl w:ilvl="0" w:tplc="04090001">
+      <w:start w:val="1"/>
+      <w:numFmt w:val="bullet"/>
+      <w:lvlText w:val=""/>
+      <w:lvlJc w:val="left"/>
+      <w:pPr>
+        <w:ind w:left="720" w:hanging="360"/>
+      </w:pPr>
+      <w:rPr>
+        <w:rFonts w:ascii="Symbol" w:hAnsi="Symbol" w:hint="default"/>
+      </w:rPr>
+    </w:lvl>
+    <w:lvl w:ilvl="1" w:tplc="04090003" w:tentative="1">
+      <w:start w:val="1"/>
+      <w:numFmt w:val="bullet"/>
+      <w:lvlText w:val="o"/>
+      <w:lvlJc w:val="left"/>
+      <w:pPr>
+        <w:ind w:left="1440" w:hanging="360"/>
+      </w:pPr>
+      <w:rPr>
+        <w:rFonts w:ascii="Courier New" w:hAnsi="Courier New" w:cs="Courier New" w:hint="default"/>
+      </w:rPr>
+    </w:lvl>
+    <w:lvl w:ilvl="2" w:tplc="04090005" w:tentative="1">
+      <w:start w:val="1"/>
+      <w:numFmt w:val="bullet"/>
+      <w:lvlText w:val=""/>
+      <w:lvlJc w:val="left"/>
+      <w:pPr>
+        <w:ind w:left="2160" w:hanging="360"/>
+      </w:pPr>
+      <w:rPr>
+        <w:rFonts w:ascii="Wingdings" w:hAnsi="Wingdings" w:hint="default"/>
+      </w:rPr>
+    </w:lvl>
+    <w:lvl w:ilvl="3" w:tplc="04090001" w:tentative="1">
+      <w:start w:val="1"/>
+      <w:numFmt w:val="bullet"/>
+      <w:lvlText w:val=""/>
+      <w:lvlJc w:val="left"/>
+      <w:pPr>
+        <w:ind w:left="2880" w:hanging="360"/>
+      </w:pPr>
+      <w:rPr>
+        <w:rFonts w:ascii="Symbol" w:hAnsi="Symbol" w:hint="default"/>
+      </w:rPr>
+    </w:lvl>
+    <w:lvl w:ilvl="4" w:tplc="04090003" w:tentative="1">
+      <w:start w:val="1"/>
+      <w:numFmt w:val="bullet"/>
+      <w:lvlText w:val="o"/>
+      <w:lvlJc w:val="left"/>
+      <w:pPr>
+        <w:ind w:left="3600" w:hanging="360"/>
+      </w:pPr>
+      <w:rPr>
+        <w:rFonts w:ascii="Courier New" w:hAnsi="Courier New" w:cs="Courier New" w:hint="default"/>
+      </w:rPr>
+    </w:lvl>
+    <w:lvl w:ilvl="5" w:tplc="04090005" w:tentative="1">
+      <w:start w:val="1"/>
+      <w:numFmt w:val="bullet"/>
+      <w:lvlText w:val=""/>
+      <w:lvlJc w:val="left"/>
+      <w:pPr>
+        <w:ind w:left="4320" w:hanging="360"/>
+      </w:pPr>
+      <w:rPr>
+        <w:rFonts w:ascii="Wingdings" w:hAnsi="Wingdings" w:hint="default"/>
+      </w:rPr>
+    </w:lvl>
+    <w:lvl w:ilvl="6" w:tplc="04090001" w:tentative="1">
+      <w:start w:val="1"/>
+      <w:numFmt w:val="bullet"/>
+      <w:lvlText w:val=""/>
+      <w:lvlJc w:val="left"/>
+      <w:pPr>
+        <w:ind w:left="5040" w:hanging="360"/>
+      </w:pPr>
+      <w:rPr>
+        <w:rFonts w:ascii="Symbol" w:hAnsi="Symbol" w:hint="default"/>
+      </w:rPr>
+    </w:lvl>
+    <w:lvl w:ilvl="7" w:tplc="04090003" w:tentative="1">
+      <w:start w:val="1"/>
+      <w:numFmt w:val="bullet"/>
+      <w:lvlText w:val="o"/>
+      <w:lvlJc w:val="left"/>
+      <w:pPr>
+        <w:ind w:left="5760" w:hanging="360"/>
+      </w:pPr>
+      <w:rPr>
+        <w:rFonts w:ascii="Courier New" w:hAnsi="Courier New" w:cs="Courier New" w:hint="default"/>
+      </w:rPr>
+    </w:lvl>
+    <w:lvl w:ilvl="8" w:tplc="04090005" w:tentative="1">
+      <w:start w:val="1"/>
+      <w:numFmt w:val="bullet"/>
+      <w:lvlText w:val=""/>
+      <w:lvlJc w:val="left"/>
+      <w:pPr>
+        <w:ind w:left="6480" w:hanging="360"/>
+      </w:pPr>
+      <w:rPr>
+        <w:rFonts w:ascii="Wingdings" w:hAnsi="Wingdings" w:hint="default"/>
+      </w:rPr>
+    </w:lvl>
+  </w:abstractNum>
+  <w:abstractNum w:abstractNumId="1">
+    <w:nsid w:val="79812EE5"/>
+    <w:multiLevelType w:val="hybridMultilevel"/>
+    <w:tmpl w:val="A964EB3E"/>
+    <w:lvl w:ilvl="0" w:tplc="04090001">
+      <w:start w:val="1"/>
+      <w:numFmt w:val="bullet"/>
+      <w:lvlText w:val=""/>
+      <w:lvlJc w:val="left"/>
+      <w:pPr>
+        <w:ind w:left="720" w:hanging="360"/>
+      </w:pPr>
+      <w:rPr>
+        <w:rFonts w:ascii="Symbol" w:hAnsi="Symbol" w:hint="default"/>
+      </w:rPr>
+    </w:lvl>
+    <w:lvl w:ilvl="1" w:tplc="04090003">
+      <w:start w:val="1"/>
+      <w:numFmt w:val="bullet"/>
+      <w:lvlText w:val="o"/>
+      <w:lvlJc w:val="left"/>
+      <w:pPr>
+        <w:ind w:left="1440" w:hanging="360"/>
+      </w:pPr>
+      <w:rPr>
+        <w:rFonts w:ascii="Courier New" w:hAnsi="Courier New" w:cs="Courier New" w:hint="default"/>
+      </w:rPr>
+    </w:lvl>
+    <w:lvl w:ilvl="2" w:tplc="04090005" w:tentative="1">
+      <w:start w:val="1"/>
+      <w:numFmt w:val="bullet"/>
+      <w:lvlText w:val=""/>
+      <w:lvlJc w:val="left"/>
+      <w:pPr>
+        <w:ind w:left="2160" w:hanging="360"/>
+      </w:pPr>
+      <w:rPr>
+        <w:rFonts w:ascii="Wingdings" w:hAnsi="Wingdings" w:hint="default"/>
+      </w:rPr>
+    </w:lvl>
+    <w:lvl w:ilvl="3" w:tplc="04090001" w:tentative="1">
+      <w:start w:val="1"/>
+      <w:numFmt w:val="bullet"/>
+      <w:lvlText w:val=""/>
+      <w:lvlJc w:val="left"/>
+      <w:pPr>
+        <w:ind w:left="2880" w:hanging="360"/>
+      </w:pPr>
+      <w:rPr>
+        <w:rFonts w:ascii="Symbol" w:hAnsi="Symbol" w:hint="default"/>
+      </w:rPr>
+    </w:lvl>
+    <w:lvl w:ilvl="4" w:tplc="04090003" w:tentative="1">
+      <w:start w:val="1"/>
+      <w:numFmt w:val="bullet"/>
+      <w:lvlText w:val="o"/>
+      <w:lvlJc w:val="left"/>
+      <w:pPr>
+        <w:ind w:left="3600" w:hanging="360"/>
+      </w:pPr>
+      <w:rPr>
+        <w:rFonts w:ascii="Courier New" w:hAnsi="Courier New" w:cs="Courier New" w:hint="default"/>
+      </w:rPr>
+    </w:lvl>
+    <w:lvl w:ilvl="5" w:tplc="04090005" w:tentative="1">
+      <w:start w:val="1"/>
+      <w:numFmt w:val="bullet"/>
+      <w:lvlText w:val=""/>
+      <w:lvlJc w:val="left"/>
+      <w:pPr>
+        <w:ind w:left="4320" w:hanging="360"/>
+      </w:pPr>
+      <w:rPr>
+        <w:rFonts w:ascii="Wingdings" w:hAnsi="Wingdings" w:hint="default"/>
+      </w:rPr>
+    </w:lvl>
+    <w:lvl w:ilvl="6" w:tplc="04090001" w:tentative="1">
+      <w:start w:val="1"/>
+      <w:numFmt w:val="bullet"/>
+      <w:lvlText w:val=""/>
+      <w:lvlJc w:val="left"/>
+      <w:pPr>
+        <w:ind w:left="5040" w:hanging="360"/>
+      </w:pPr>
+      <w:rPr>
+        <w:rFonts w:ascii="Symbol" w:hAnsi="Symbol" w:hint="default"/>
+      </w:rPr>
+    </w:lvl>
+    <w:lvl w:ilvl="7" w:tplc="04090003" w:tentative="1">
+      <w:start w:val="1"/>
+      <w:numFmt w:val="bullet"/>
+      <w:lvlText w:val="o"/>
+      <w:lvlJc w:val="left"/>
+      <w:pPr>
+        <w:ind w:left="5760" w:hanging="360"/>
+      </w:pPr>
+      <w:rPr>
+        <w:rFonts w:ascii="Courier New" w:hAnsi="Courier New" w:cs="Courier New" w:hint="default"/>
+      </w:rPr>
+    </w:lvl>
+    <w:lvl w:ilvl="8" w:tplc="04090005" w:tentative="1">
+      <w:start w:val="1"/>
+      <w:numFmt w:val="bullet"/>
+      <w:lvlText w:val=""/>
+      <w:lvlJc w:val="left"/>
+      <w:pPr>
+        <w:ind w:left="6480" w:hanging="360"/>
+      </w:pPr>
+      <w:rPr>
+        <w:rFonts w:ascii="Wingdings" w:hAnsi="Wingdings" w:hint="default"/>
+      </w:rPr>
+    </w:lvl>
+  </w:abstractNum>
+  <w:num w:numId="1">
+    <w:abstractNumId w:val="1"/>
+  </w:num>
+  <w:num w:numId="2">
+    <w:abstractNumId w:val="0"/>
+  </w:num>
+</w:numbering>
+</file>
+
+<file path=word/people.xml><?xml version="1.0" encoding="utf-8"?>
+<w15:people xmlns:wpc="http://schemas.microsoft.com/office/word/2010/wordprocessingCanvas" xmlns:mc="http://schemas.openxmlformats.org/markup-compatibility/2006" xmlns:o="urn:schemas-microsoft-com:office:office" xmlns:r="http://schemas.openxmlformats.org/officeDocument/2006/relationships" xmlns:m="http://schemas.openxmlformats.org/officeDocument/2006/math" xmlns:v="urn:schemas-microsoft-com:vml" xmlns:wp14="http://schemas.microsoft.com/office/word/2010/wordprocessingDrawing" xmlns:wp="http://schemas.openxmlformats.org/drawingml/2006/wordprocessingDrawing" xmlns:w10="urn:schemas-microsoft-com:office:word" xmlns:w="http://schemas.openxmlformats.org/wordprocessingml/2006/main" xmlns:w14="http://schemas.microsoft.com/office/word/2010/wordml" xmlns:w15="http://schemas.microsoft.com/office/word/2012/wordml" xmlns:wpg="http://schemas.microsoft.com/office/word/2010/wordprocessingGroup" xmlns:wpi="http://schemas.microsoft.com/office/word/2010/wordprocessingInk" xmlns:wne="http://schemas.microsoft.com/office/word/2006/wordml" xmlns:wps="http://schemas.microsoft.com/office/word/2010/wordprocessingShape" mc:Ignorable="w14 w15 wp14">
+  <w15:person w15:author="Toke Olsen">
+    <w15:presenceInfo w15:providerId="Windows Live" w15:userId="a6ee93f93c011425"/>
+  </w15:person>
+</w15:people>
 </file>
 
 <file path=word/styles.xml><?xml version="1.0" encoding="utf-8"?>
@@ -2792,11 +3288,11 @@
     <w:name w:val="Normal"/>
     <w:qFormat/>
   </w:style>
-  <w:style w:type="paragraph" w:styleId="Overskrift1">
+  <w:style w:type="paragraph" w:styleId="Heading1">
     <w:name w:val="heading 1"/>
     <w:basedOn w:val="Normal"/>
     <w:next w:val="Normal"/>
-    <w:link w:val="Overskrift1Tegn"/>
+    <w:link w:val="Heading1Char"/>
     <w:uiPriority w:val="9"/>
     <w:qFormat/>
     <w:rsid w:val="0079787E"/>
@@ -2815,11 +3311,11 @@
       <w:szCs w:val="28"/>
     </w:rPr>
   </w:style>
-  <w:style w:type="paragraph" w:styleId="Overskrift2">
+  <w:style w:type="paragraph" w:styleId="Heading2">
     <w:name w:val="heading 2"/>
     <w:basedOn w:val="Normal"/>
     <w:next w:val="Normal"/>
-    <w:link w:val="Overskrift2Tegn"/>
+    <w:link w:val="Heading2Char"/>
     <w:uiPriority w:val="9"/>
     <w:unhideWhenUsed/>
     <w:qFormat/>
@@ -2839,11 +3335,11 @@
       <w:szCs w:val="26"/>
     </w:rPr>
   </w:style>
-  <w:style w:type="paragraph" w:styleId="Overskrift3">
+  <w:style w:type="paragraph" w:styleId="Heading3">
     <w:name w:val="heading 3"/>
     <w:basedOn w:val="Normal"/>
     <w:next w:val="Normal"/>
-    <w:link w:val="Overskrift3Tegn"/>
+    <w:link w:val="Heading3Char"/>
     <w:uiPriority w:val="9"/>
     <w:unhideWhenUsed/>
     <w:qFormat/>
@@ -2861,11 +3357,11 @@
       <w:color w:val="4F81BD" w:themeColor="accent1"/>
     </w:rPr>
   </w:style>
-  <w:style w:type="paragraph" w:styleId="Overskrift4">
+  <w:style w:type="paragraph" w:styleId="Heading4">
     <w:name w:val="heading 4"/>
     <w:basedOn w:val="Normal"/>
     <w:next w:val="Normal"/>
-    <w:link w:val="Overskrift4Tegn"/>
+    <w:link w:val="Heading4Char"/>
     <w:uiPriority w:val="9"/>
     <w:unhideWhenUsed/>
     <w:qFormat/>
@@ -2885,13 +3381,12 @@
       <w:color w:val="4F81BD" w:themeColor="accent1"/>
     </w:rPr>
   </w:style>
-  <w:style w:type="character" w:default="1" w:styleId="Standardskrifttypeiafsnit">
+  <w:style w:type="character" w:default="1" w:styleId="DefaultParagraphFont">
     <w:name w:val="Default Paragraph Font"/>
     <w:uiPriority w:val="1"/>
-    <w:semiHidden/>
     <w:unhideWhenUsed/>
   </w:style>
-  <w:style w:type="table" w:default="1" w:styleId="Tabel-Normal">
+  <w:style w:type="table" w:default="1" w:styleId="TableNormal">
     <w:name w:val="Normal Table"/>
     <w:uiPriority w:val="99"/>
     <w:semiHidden/>
@@ -2906,13 +3401,13 @@
       </w:tblCellMar>
     </w:tblPr>
   </w:style>
-  <w:style w:type="numbering" w:default="1" w:styleId="Ingenoversigt">
+  <w:style w:type="numbering" w:default="1" w:styleId="NoList">
     <w:name w:val="No List"/>
     <w:uiPriority w:val="99"/>
     <w:semiHidden/>
     <w:unhideWhenUsed/>
   </w:style>
-  <w:style w:type="paragraph" w:styleId="Listeafsnit">
+  <w:style w:type="paragraph" w:styleId="ListParagraph">
     <w:name w:val="List Paragraph"/>
     <w:basedOn w:val="Normal"/>
     <w:uiPriority w:val="34"/>
@@ -2923,10 +3418,10 @@
       <w:contextualSpacing/>
     </w:pPr>
   </w:style>
-  <w:style w:type="character" w:customStyle="1" w:styleId="Overskrift2Tegn">
-    <w:name w:val="Overskrift 2 Tegn"/>
-    <w:basedOn w:val="Standardskrifttypeiafsnit"/>
-    <w:link w:val="Overskrift2"/>
+  <w:style w:type="character" w:customStyle="1" w:styleId="Heading2Char">
+    <w:name w:val="Heading 2 Char"/>
+    <w:basedOn w:val="DefaultParagraphFont"/>
+    <w:link w:val="Heading2"/>
     <w:uiPriority w:val="9"/>
     <w:rsid w:val="00742652"/>
     <w:rPr>
@@ -2938,10 +3433,10 @@
       <w:szCs w:val="26"/>
     </w:rPr>
   </w:style>
-  <w:style w:type="character" w:customStyle="1" w:styleId="Overskrift3Tegn">
-    <w:name w:val="Overskrift 3 Tegn"/>
-    <w:basedOn w:val="Standardskrifttypeiafsnit"/>
-    <w:link w:val="Overskrift3"/>
+  <w:style w:type="character" w:customStyle="1" w:styleId="Heading3Char">
+    <w:name w:val="Heading 3 Char"/>
+    <w:basedOn w:val="DefaultParagraphFont"/>
+    <w:link w:val="Heading3"/>
     <w:uiPriority w:val="9"/>
     <w:rsid w:val="00742652"/>
     <w:rPr>
@@ -2951,10 +3446,10 @@
       <w:color w:val="4F81BD" w:themeColor="accent1"/>
     </w:rPr>
   </w:style>
-  <w:style w:type="character" w:customStyle="1" w:styleId="Overskrift4Tegn">
-    <w:name w:val="Overskrift 4 Tegn"/>
-    <w:basedOn w:val="Standardskrifttypeiafsnit"/>
-    <w:link w:val="Overskrift4"/>
+  <w:style w:type="character" w:customStyle="1" w:styleId="Heading4Char">
+    <w:name w:val="Heading 4 Char"/>
+    <w:basedOn w:val="DefaultParagraphFont"/>
+    <w:link w:val="Heading4"/>
     <w:uiPriority w:val="9"/>
     <w:rsid w:val="00742652"/>
     <w:rPr>
@@ -2966,10 +3461,10 @@
       <w:color w:val="4F81BD" w:themeColor="accent1"/>
     </w:rPr>
   </w:style>
-  <w:style w:type="character" w:customStyle="1" w:styleId="Overskrift1Tegn">
-    <w:name w:val="Overskrift 1 Tegn"/>
-    <w:basedOn w:val="Standardskrifttypeiafsnit"/>
-    <w:link w:val="Overskrift1"/>
+  <w:style w:type="character" w:customStyle="1" w:styleId="Heading1Char">
+    <w:name w:val="Heading 1 Char"/>
+    <w:basedOn w:val="DefaultParagraphFont"/>
+    <w:link w:val="Heading1"/>
     <w:uiPriority w:val="9"/>
     <w:rsid w:val="0079787E"/>
     <w:rPr>
@@ -2981,9 +3476,9 @@
       <w:szCs w:val="28"/>
     </w:rPr>
   </w:style>
-  <w:style w:type="paragraph" w:styleId="Overskrift">
+  <w:style w:type="paragraph" w:styleId="TOCHeading">
     <w:name w:val="TOC Heading"/>
-    <w:basedOn w:val="Overskrift1"/>
+    <w:basedOn w:val="Heading1"/>
     <w:next w:val="Normal"/>
     <w:uiPriority w:val="39"/>
     <w:semiHidden/>
@@ -2997,10 +3492,10 @@
       <w:lang w:val="en-US" w:eastAsia="ja-JP"/>
     </w:rPr>
   </w:style>
-  <w:style w:type="paragraph" w:styleId="Markeringsbobletekst">
+  <w:style w:type="paragraph" w:styleId="BalloonText">
     <w:name w:val="Balloon Text"/>
     <w:basedOn w:val="Normal"/>
-    <w:link w:val="MarkeringsbobletekstTegn"/>
+    <w:link w:val="BalloonTextChar"/>
     <w:uiPriority w:val="99"/>
     <w:semiHidden/>
     <w:unhideWhenUsed/>
@@ -3014,10 +3509,10 @@
       <w:szCs w:val="16"/>
     </w:rPr>
   </w:style>
-  <w:style w:type="character" w:customStyle="1" w:styleId="MarkeringsbobletekstTegn">
-    <w:name w:val="Markeringsbobletekst Tegn"/>
-    <w:basedOn w:val="Standardskrifttypeiafsnit"/>
-    <w:link w:val="Markeringsbobletekst"/>
+  <w:style w:type="character" w:customStyle="1" w:styleId="BalloonTextChar">
+    <w:name w:val="Balloon Text Char"/>
+    <w:basedOn w:val="DefaultParagraphFont"/>
+    <w:link w:val="BalloonText"/>
     <w:uiPriority w:val="99"/>
     <w:semiHidden/>
     <w:rsid w:val="0079787E"/>
@@ -3027,7 +3522,7 @@
       <w:szCs w:val="16"/>
     </w:rPr>
   </w:style>
-  <w:style w:type="paragraph" w:styleId="Indholdsfortegnelse2">
+  <w:style w:type="paragraph" w:styleId="TOC2">
     <w:name w:val="toc 2"/>
     <w:basedOn w:val="Normal"/>
     <w:next w:val="Normal"/>
@@ -3040,7 +3535,7 @@
       <w:ind w:left="220"/>
     </w:pPr>
   </w:style>
-  <w:style w:type="paragraph" w:styleId="Indholdsfortegnelse3">
+  <w:style w:type="paragraph" w:styleId="TOC3">
     <w:name w:val="toc 3"/>
     <w:basedOn w:val="Normal"/>
     <w:next w:val="Normal"/>
@@ -3055,7 +3550,7 @@
   </w:style>
   <w:style w:type="character" w:styleId="Hyperlink">
     <w:name w:val="Hyperlink"/>
-    <w:basedOn w:val="Standardskrifttypeiafsnit"/>
+    <w:basedOn w:val="DefaultParagraphFont"/>
     <w:uiPriority w:val="99"/>
     <w:unhideWhenUsed/>
     <w:rsid w:val="0079787E"/>
@@ -3064,9 +3559,9 @@
       <w:u w:val="single"/>
     </w:rPr>
   </w:style>
-  <w:style w:type="character" w:styleId="Kommentarhenvisning">
+  <w:style w:type="character" w:styleId="CommentReference">
     <w:name w:val="annotation reference"/>
-    <w:basedOn w:val="Standardskrifttypeiafsnit"/>
+    <w:basedOn w:val="DefaultParagraphFont"/>
     <w:uiPriority w:val="99"/>
     <w:semiHidden/>
     <w:unhideWhenUsed/>
@@ -3076,10 +3571,10 @@
       <w:szCs w:val="16"/>
     </w:rPr>
   </w:style>
-  <w:style w:type="paragraph" w:styleId="Kommentartekst">
+  <w:style w:type="paragraph" w:styleId="CommentText">
     <w:name w:val="annotation text"/>
     <w:basedOn w:val="Normal"/>
-    <w:link w:val="KommentartekstTegn"/>
+    <w:link w:val="CommentTextChar"/>
     <w:uiPriority w:val="99"/>
     <w:semiHidden/>
     <w:unhideWhenUsed/>
@@ -3092,10 +3587,10 @@
       <w:szCs w:val="20"/>
     </w:rPr>
   </w:style>
-  <w:style w:type="character" w:customStyle="1" w:styleId="KommentartekstTegn">
-    <w:name w:val="Kommentartekst Tegn"/>
-    <w:basedOn w:val="Standardskrifttypeiafsnit"/>
-    <w:link w:val="Kommentartekst"/>
+  <w:style w:type="character" w:customStyle="1" w:styleId="CommentTextChar">
+    <w:name w:val="Comment Text Char"/>
+    <w:basedOn w:val="DefaultParagraphFont"/>
+    <w:link w:val="CommentText"/>
     <w:uiPriority w:val="99"/>
     <w:semiHidden/>
     <w:rsid w:val="00B46498"/>
@@ -3104,11 +3599,11 @@
       <w:szCs w:val="20"/>
     </w:rPr>
   </w:style>
-  <w:style w:type="paragraph" w:styleId="Kommentaremne">
+  <w:style w:type="paragraph" w:styleId="CommentSubject">
     <w:name w:val="annotation subject"/>
-    <w:basedOn w:val="Kommentartekst"/>
-    <w:next w:val="Kommentartekst"/>
-    <w:link w:val="KommentaremneTegn"/>
+    <w:basedOn w:val="CommentText"/>
+    <w:next w:val="CommentText"/>
+    <w:link w:val="CommentSubjectChar"/>
     <w:uiPriority w:val="99"/>
     <w:semiHidden/>
     <w:unhideWhenUsed/>
@@ -3118,10 +3613,10 @@
       <w:bCs/>
     </w:rPr>
   </w:style>
-  <w:style w:type="character" w:customStyle="1" w:styleId="KommentaremneTegn">
-    <w:name w:val="Kommentaremne Tegn"/>
-    <w:basedOn w:val="KommentartekstTegn"/>
-    <w:link w:val="Kommentaremne"/>
+  <w:style w:type="character" w:customStyle="1" w:styleId="CommentSubjectChar">
+    <w:name w:val="Comment Subject Char"/>
+    <w:basedOn w:val="CommentTextChar"/>
+    <w:link w:val="CommentSubject"/>
     <w:uiPriority w:val="99"/>
     <w:semiHidden/>
     <w:rsid w:val="00B46498"/>
@@ -3425,7 +3920,7 @@
 </file>
 
 <file path=customXml/itemProps1.xml><?xml version="1.0" encoding="utf-8"?>
-<ds:datastoreItem xmlns:ds="http://schemas.openxmlformats.org/officeDocument/2006/customXml" ds:itemID="{9DDE038C-486C-430E-8F5D-2D237202FE47}">
+<ds:datastoreItem xmlns:ds="http://schemas.openxmlformats.org/officeDocument/2006/customXml" ds:itemID="{7AD2311B-33A6-4446-926E-8920934BC896}">
   <ds:schemaRefs>
     <ds:schemaRef ds:uri="http://schemas.openxmlformats.org/officeDocument/2006/bibliography"/>
   </ds:schemaRefs>

</xml_diff>

<commit_message>
Flyttet lidt rundt, rettet smådele. Testplan tilføjet, dog ikke færdig
</commit_message>
<xml_diff>
--- a/Rapport/Rapport/Game Design Document Fully Dressed.docx
+++ b/Rapport/Rapport/Game Design Document Fully Dressed.docx
@@ -2062,12 +2062,21 @@
     </w:p>
     <w:p>
       <w:r>
+        <w:rPr>
+          <w:lang w:val="en-US"/>
+        </w:rPr>
         <w:t>I</w:t>
       </w:r>
       <w:r>
+        <w:rPr>
+          <w:lang w:val="en-US"/>
+        </w:rPr>
         <w:t xml:space="preserve"> ”platform”-delen løber</w:t>
       </w:r>
       <w:r>
+        <w:rPr>
+          <w:lang w:val="en-US"/>
+        </w:rPr>
         <w:t xml:space="preserve"> frem igennem banen, om han så vil det eller ej. </w:t>
       </w:r>
       <w:r>
@@ -2351,10 +2360,7 @@
         <w:t xml:space="preserve">en let og humørfyldt stemning, hvilket leder op til lyse og friske farver. </w:t>
       </w:r>
       <w:r>
-        <w:t xml:space="preserve">En grundlæggende designregel for grafisk </w:t>
-      </w:r>
-      <w:r>
-        <w:t xml:space="preserve">design er ’60-30-10’-reglen, som henviser til den praksis, hvor </w:t>
+        <w:t xml:space="preserve">En grundlæggende designregel for grafisk design er ’60-30-10’-reglen, som henviser til den praksis, hvor </w:t>
       </w:r>
       <w:r>
         <w:t>grundfarven</w:t>
@@ -2469,84 +2475,13 @@
     </w:p>
     <w:p>
       <w:r>
-        <w:t>Menuen er en grænseflade og dermed gælder der en række designregler, som bør overvejes under opbygningen. De første designprincipper, som bør indlejres i menuen er gestaltlovene. De fem gestaltlove, nærhed, lighed, lukkethed, forbundethed og figur og baggrund:</w:t>
-      </w:r>
-    </w:p>
-    <w:p>
-      <w:pPr>
-        <w:pStyle w:val="ListParagraph"/>
-        <w:numPr>
-          <w:ilvl w:val="0"/>
-          <w:numId w:val="2"/>
-        </w:numPr>
-      </w:pPr>
-      <w:r>
-        <w:t>Loven om nærhed beskriver, hvordan elementer, som står tæt, opfattes sammenhængende.</w:t>
-      </w:r>
-    </w:p>
-    <w:p>
-      <w:pPr>
-        <w:pStyle w:val="ListParagraph"/>
-        <w:numPr>
-          <w:ilvl w:val="0"/>
-          <w:numId w:val="2"/>
-        </w:numPr>
-      </w:pPr>
-      <w:r>
-        <w:t xml:space="preserve">Loven om lighed beskriver, hvordan elementer, som visuelt ligner hinanden, opfattes som sammenhængende. </w:t>
-      </w:r>
-    </w:p>
-    <w:p>
-      <w:pPr>
-        <w:pStyle w:val="ListParagraph"/>
-        <w:numPr>
-          <w:ilvl w:val="0"/>
-          <w:numId w:val="2"/>
-        </w:numPr>
-      </w:pPr>
-      <w:r>
-        <w:t xml:space="preserve">Loven om lukkethed beskriver, hvordan brug af </w:t>
-      </w:r>
-      <w:r>
-        <w:t>rammer og bokse indikerer sammenhæng.</w:t>
-      </w:r>
-    </w:p>
-    <w:p>
-      <w:pPr>
-        <w:pStyle w:val="ListParagraph"/>
-        <w:numPr>
-          <w:ilvl w:val="0"/>
-          <w:numId w:val="2"/>
-        </w:numPr>
-      </w:pPr>
-      <w:r>
-        <w:t>Loven om forbundethed beskriver, hvordan elementer har sammenhæng ved brug af eksempelvis streger eller baggrundsfarve.</w:t>
-      </w:r>
-    </w:p>
-    <w:p>
-      <w:pPr>
-        <w:pStyle w:val="ListParagraph"/>
-        <w:numPr>
-          <w:ilvl w:val="0"/>
-          <w:numId w:val="2"/>
-        </w:numPr>
-      </w:pPr>
-      <w:r>
-        <w:t xml:space="preserve">Loven om figur og baggrund beskriver forskellen imellem, hvornår en figur opfattes som en figur og hvornår den opfattes som baggrund. </w:t>
-      </w:r>
-    </w:p>
-    <w:p>
-      <w:r>
-        <w:t xml:space="preserve">Hovedmenuen er en traditionel menu med seks punkter. Disse punkter skal være centreret og på række og derved overholde loven om nærhed. Endvidere kommer loven om lighed i kraft, da knapperne skal være </w:t>
-      </w:r>
-      <w:r>
-        <w:lastRenderedPageBreak/>
-        <w:t>udformet ens med samme skrifttype. Sidst er menupunkterne indkapslet i en boks, hvorved loven om lukkethed gør sig gældende.</w:t>
-      </w:r>
+        <w:t>Hovedmenuen er en traditionel menu med seks punkter. Disse punkter skal være centreret og på række og derved overholde loven om nærhed. Endvidere kommer loven om lighed i kraft, da knapperne skal være udformet ens med samme skrifttype. Sidst er menupunkterne indkapslet i en boks, hvorved loven om lukkethed gør sig gældende.</w:t>
+      </w:r>
+    </w:p>
+    <w:p>
       <w:bookmarkStart w:id="22" w:name="_GoBack"/>
       <w:bookmarkEnd w:id="22"/>
     </w:p>
-    <w:p/>
     <w:p>
       <w:pPr>
         <w:pStyle w:val="Heading3"/>
@@ -3384,6 +3319,7 @@
   <w:style w:type="character" w:default="1" w:styleId="DefaultParagraphFont">
     <w:name w:val="Default Paragraph Font"/>
     <w:uiPriority w:val="1"/>
+    <w:semiHidden/>
     <w:unhideWhenUsed/>
   </w:style>
   <w:style w:type="table" w:default="1" w:styleId="TableNormal">
@@ -3920,7 +3856,7 @@
 </file>
 
 <file path=customXml/itemProps1.xml><?xml version="1.0" encoding="utf-8"?>
-<ds:datastoreItem xmlns:ds="http://schemas.openxmlformats.org/officeDocument/2006/customXml" ds:itemID="{7AD2311B-33A6-4446-926E-8920934BC896}">
+<ds:datastoreItem xmlns:ds="http://schemas.openxmlformats.org/officeDocument/2006/customXml" ds:itemID="{35F1B997-C6CA-466B-ACCF-492DB2A899E4}">
   <ds:schemaRefs>
     <ds:schemaRef ds:uri="http://schemas.openxmlformats.org/officeDocument/2006/bibliography"/>
   </ds:schemaRefs>

</xml_diff>

<commit_message>
Testplan skrevet, rettet til i GDD
</commit_message>
<xml_diff>
--- a/Rapport/Rapport/Game Design Document Fully Dressed.docx
+++ b/Rapport/Rapport/Game Design Document Fully Dressed.docx
@@ -1966,9 +1966,27 @@
       <w:bookmarkEnd w:id="1"/>
     </w:p>
     <w:p>
-      <w:r>
-        <w:t>Endless runner / actionplatform</w:t>
-      </w:r>
+      <w:proofErr w:type="spellStart"/>
+      <w:r>
+        <w:t>Endless</w:t>
+      </w:r>
+      <w:proofErr w:type="spellEnd"/>
+      <w:r>
+        <w:t xml:space="preserve"> </w:t>
+      </w:r>
+      <w:proofErr w:type="spellStart"/>
+      <w:r>
+        <w:t>runner</w:t>
+      </w:r>
+      <w:proofErr w:type="spellEnd"/>
+      <w:r>
+        <w:t xml:space="preserve"> / </w:t>
+      </w:r>
+      <w:proofErr w:type="spellStart"/>
+      <w:r>
+        <w:t>actionplatform</w:t>
+      </w:r>
+      <w:proofErr w:type="spellEnd"/>
     </w:p>
     <w:p>
       <w:pPr>
@@ -1982,11 +2000,58 @@
     </w:p>
     <w:p>
       <w:r>
-        <w:t>Rumkaninen Mojo er som udgangspunkt en afslappet type. Siden han trak sig tilbage fra jobbet som rumsheriff har han levet en afsondret tilværelse i en lille flække langt ude i rum-vesten. Her bruger han tiden på stille meditation, og på at gro sine bonzai-træer.   Idyllen brister dog da (rum)skurken Geraldine og hendes fæle håndlangere fælder Mojo´s træer for at rum-baronen Grimaldi kan få frit spil.</w:t>
+        <w:t xml:space="preserve">Rumkaninen </w:t>
+      </w:r>
+      <w:proofErr w:type="spellStart"/>
+      <w:r>
+        <w:t>Mojo</w:t>
+      </w:r>
+      <w:proofErr w:type="spellEnd"/>
+      <w:r>
+        <w:t xml:space="preserve"> er som udgangspunkt en afslappet type. Siden han trak sig tilbage fra jobbet som </w:t>
+      </w:r>
+      <w:proofErr w:type="spellStart"/>
+      <w:r>
+        <w:t>rumsheriff</w:t>
+      </w:r>
+      <w:proofErr w:type="spellEnd"/>
+      <w:r>
+        <w:t xml:space="preserve"> har han levet en afsondret tilværelse i en lille flække langt ude i rum-vesten. Her bruger han tiden på stille meditation, og på at gro sine </w:t>
+      </w:r>
+      <w:proofErr w:type="spellStart"/>
+      <w:r>
+        <w:t>bonzai</w:t>
+      </w:r>
+      <w:proofErr w:type="spellEnd"/>
+      <w:r>
+        <w:t xml:space="preserve">-træer.   Idyllen brister dog da (rum)skurken Geraldine og hendes fæle håndlangere fælder </w:t>
+      </w:r>
+      <w:proofErr w:type="spellStart"/>
+      <w:r>
+        <w:t>Mojo´s</w:t>
+      </w:r>
+      <w:proofErr w:type="spellEnd"/>
+      <w:r>
+        <w:t xml:space="preserve"> træer for at rum-baronen </w:t>
+      </w:r>
+      <w:proofErr w:type="spellStart"/>
+      <w:r>
+        <w:t>Grimaldi</w:t>
+      </w:r>
+      <w:proofErr w:type="spellEnd"/>
+      <w:r>
+        <w:t xml:space="preserve"> kan få frit spil.</w:t>
       </w:r>
       <w:r>
         <w:br/>
-        <w:t>Mojo ser rødt, og kaster sig ud i et hovedkulds hævnorgie.</w:t>
+      </w:r>
+      <w:proofErr w:type="spellStart"/>
+      <w:r>
+        <w:t>Mojo</w:t>
+      </w:r>
+      <w:proofErr w:type="spellEnd"/>
+      <w:r>
+        <w:t xml:space="preserve"> ser rødt, og kaster sig ud i et hovedkulds hævnorgie.</w:t>
       </w:r>
     </w:p>
     <w:p>
@@ -2000,13 +2065,23 @@
       <w:bookmarkEnd w:id="3"/>
     </w:p>
     <w:p>
-      <w:r>
-        <w:t>Mojo – Helt og rumkanin, tidligere lovmand. En kanin i balance, indtil balancen bliver brudt. Nu er han en kanin med en mission!</w:t>
-      </w:r>
-    </w:p>
-    <w:p>
-      <w:r>
-        <w:t>BunnyBot 1.0 – Masseproduceret bandit k</w:t>
+      <w:proofErr w:type="spellStart"/>
+      <w:r>
+        <w:t>Mojo</w:t>
+      </w:r>
+      <w:proofErr w:type="spellEnd"/>
+      <w:r>
+        <w:t xml:space="preserve"> – Helt og rumkanin, tidligere lovmand. En kanin i balance, indtil balancen bliver brudt. Nu er han en kanin med en mission!</w:t>
+      </w:r>
+    </w:p>
+    <w:p>
+      <w:proofErr w:type="spellStart"/>
+      <w:r>
+        <w:t>BunnyBot</w:t>
+      </w:r>
+      <w:proofErr w:type="spellEnd"/>
+      <w:r>
+        <w:t xml:space="preserve"> 1.0 – Masseproduceret bandit k</w:t>
       </w:r>
       <w:r>
         <w:t xml:space="preserve">anin. </w:t>
@@ -2018,6 +2093,7 @@
           <w:lang w:val="en-US"/>
         </w:rPr>
       </w:pPr>
+      <w:proofErr w:type="spellStart"/>
       <w:r>
         <w:rPr>
           <w:lang w:val="en-US"/>
@@ -2028,7 +2104,64 @@
         <w:rPr>
           <w:lang w:val="en-US"/>
         </w:rPr>
-        <w:t>maldi -  Ond rumbaron og end boss.</w:t>
+        <w:t>maldi</w:t>
+      </w:r>
+      <w:proofErr w:type="spellEnd"/>
+      <w:r>
+        <w:rPr>
+          <w:lang w:val="en-US"/>
+        </w:rPr>
+        <w:t xml:space="preserve"> </w:t>
+      </w:r>
+      <w:proofErr w:type="gramStart"/>
+      <w:r>
+        <w:rPr>
+          <w:lang w:val="en-US"/>
+        </w:rPr>
+        <w:t xml:space="preserve">-  </w:t>
+      </w:r>
+      <w:proofErr w:type="spellStart"/>
+      <w:r>
+        <w:rPr>
+          <w:lang w:val="en-US"/>
+        </w:rPr>
+        <w:t>Ond</w:t>
+      </w:r>
+      <w:proofErr w:type="spellEnd"/>
+      <w:proofErr w:type="gramEnd"/>
+      <w:r>
+        <w:rPr>
+          <w:lang w:val="en-US"/>
+        </w:rPr>
+        <w:t xml:space="preserve"> </w:t>
+      </w:r>
+      <w:proofErr w:type="spellStart"/>
+      <w:r>
+        <w:rPr>
+          <w:lang w:val="en-US"/>
+        </w:rPr>
+        <w:t>rumbaron</w:t>
+      </w:r>
+      <w:proofErr w:type="spellEnd"/>
+      <w:r>
+        <w:rPr>
+          <w:lang w:val="en-US"/>
+        </w:rPr>
+        <w:t xml:space="preserve"> </w:t>
+      </w:r>
+      <w:proofErr w:type="spellStart"/>
+      <w:r>
+        <w:rPr>
+          <w:lang w:val="en-US"/>
+        </w:rPr>
+        <w:t>og</w:t>
+      </w:r>
+      <w:proofErr w:type="spellEnd"/>
+      <w:r>
+        <w:rPr>
+          <w:lang w:val="en-US"/>
+        </w:rPr>
+        <w:t xml:space="preserve"> end boss.</w:t>
       </w:r>
     </w:p>
     <w:p>
@@ -2053,14 +2186,81 @@
           <w:lang w:val="en-US"/>
         </w:rPr>
       </w:pPr>
-      <w:r>
-        <w:rPr>
-          <w:lang w:val="en-US"/>
-        </w:rPr>
-        <w:t xml:space="preserve">Spillet er delt op i 2 dele; platform og showdown. </w:t>
-      </w:r>
-    </w:p>
-    <w:p>
+      <w:proofErr w:type="spellStart"/>
+      <w:r>
+        <w:rPr>
+          <w:lang w:val="en-US"/>
+        </w:rPr>
+        <w:t>Spillet</w:t>
+      </w:r>
+      <w:proofErr w:type="spellEnd"/>
+      <w:r>
+        <w:rPr>
+          <w:lang w:val="en-US"/>
+        </w:rPr>
+        <w:t xml:space="preserve"> </w:t>
+      </w:r>
+      <w:proofErr w:type="spellStart"/>
+      <w:r>
+        <w:rPr>
+          <w:lang w:val="en-US"/>
+        </w:rPr>
+        <w:t>er</w:t>
+      </w:r>
+      <w:proofErr w:type="spellEnd"/>
+      <w:r>
+        <w:rPr>
+          <w:lang w:val="en-US"/>
+        </w:rPr>
+        <w:t xml:space="preserve"> </w:t>
+      </w:r>
+      <w:proofErr w:type="spellStart"/>
+      <w:r>
+        <w:rPr>
+          <w:lang w:val="en-US"/>
+        </w:rPr>
+        <w:t>delt</w:t>
+      </w:r>
+      <w:proofErr w:type="spellEnd"/>
+      <w:r>
+        <w:rPr>
+          <w:lang w:val="en-US"/>
+        </w:rPr>
+        <w:t xml:space="preserve"> op </w:t>
+      </w:r>
+      <w:proofErr w:type="spellStart"/>
+      <w:r>
+        <w:rPr>
+          <w:lang w:val="en-US"/>
+        </w:rPr>
+        <w:t>i</w:t>
+      </w:r>
+      <w:proofErr w:type="spellEnd"/>
+      <w:r>
+        <w:rPr>
+          <w:lang w:val="en-US"/>
+        </w:rPr>
+        <w:t xml:space="preserve"> 2 dele; platform </w:t>
+      </w:r>
+      <w:proofErr w:type="spellStart"/>
+      <w:proofErr w:type="gramStart"/>
+      <w:r>
+        <w:rPr>
+          <w:lang w:val="en-US"/>
+        </w:rPr>
+        <w:t>og</w:t>
+      </w:r>
+      <w:proofErr w:type="spellEnd"/>
+      <w:proofErr w:type="gramEnd"/>
+      <w:r>
+        <w:rPr>
+          <w:lang w:val="en-US"/>
+        </w:rPr>
+        <w:t xml:space="preserve"> showdown. </w:t>
+      </w:r>
+    </w:p>
+    <w:p>
+      <w:proofErr w:type="gramStart"/>
       <w:r>
         <w:rPr>
           <w:lang w:val="en-US"/>
@@ -2071,21 +2271,208 @@
         <w:rPr>
           <w:lang w:val="en-US"/>
         </w:rPr>
-        <w:t xml:space="preserve"> ”platform”-delen løber</w:t>
-      </w:r>
-      <w:r>
-        <w:rPr>
-          <w:lang w:val="en-US"/>
-        </w:rPr>
-        <w:t xml:space="preserve"> frem igennem banen, om han så vil det eller ej. </w:t>
-      </w:r>
-      <w:r>
-        <w:t>På sin vej skal han dukke sig for visse forhindringer, hoppe over andre, samle powerups op, og nedkæmpe fjender.</w:t>
-      </w:r>
-    </w:p>
-    <w:p>
-      <w:r>
-        <w:t>”Showdown”-mode er en bossfight, hvor spilleren via en serie quick-time-events skal nedkæmpe en særlig boss. Showdown fungerer som afslutningen på hver separat verden.</w:t>
+        <w:t xml:space="preserve"> ”</w:t>
+      </w:r>
+      <w:proofErr w:type="gramEnd"/>
+      <w:r>
+        <w:rPr>
+          <w:lang w:val="en-US"/>
+        </w:rPr>
+        <w:t>platform”-</w:t>
+      </w:r>
+      <w:proofErr w:type="spellStart"/>
+      <w:r>
+        <w:rPr>
+          <w:lang w:val="en-US"/>
+        </w:rPr>
+        <w:t>delen</w:t>
+      </w:r>
+      <w:proofErr w:type="spellEnd"/>
+      <w:r>
+        <w:rPr>
+          <w:lang w:val="en-US"/>
+        </w:rPr>
+        <w:t xml:space="preserve"> </w:t>
+      </w:r>
+      <w:proofErr w:type="spellStart"/>
+      <w:r>
+        <w:rPr>
+          <w:lang w:val="en-US"/>
+        </w:rPr>
+        <w:t>løber</w:t>
+      </w:r>
+      <w:proofErr w:type="spellEnd"/>
+      <w:r>
+        <w:rPr>
+          <w:lang w:val="en-US"/>
+        </w:rPr>
+        <w:t xml:space="preserve"> </w:t>
+      </w:r>
+      <w:proofErr w:type="spellStart"/>
+      <w:r>
+        <w:rPr>
+          <w:lang w:val="en-US"/>
+        </w:rPr>
+        <w:t>frem</w:t>
+      </w:r>
+      <w:proofErr w:type="spellEnd"/>
+      <w:r>
+        <w:rPr>
+          <w:lang w:val="en-US"/>
+        </w:rPr>
+        <w:t xml:space="preserve"> </w:t>
+      </w:r>
+      <w:proofErr w:type="spellStart"/>
+      <w:r>
+        <w:rPr>
+          <w:lang w:val="en-US"/>
+        </w:rPr>
+        <w:t>igennem</w:t>
+      </w:r>
+      <w:proofErr w:type="spellEnd"/>
+      <w:r>
+        <w:rPr>
+          <w:lang w:val="en-US"/>
+        </w:rPr>
+        <w:t xml:space="preserve"> </w:t>
+      </w:r>
+      <w:proofErr w:type="spellStart"/>
+      <w:r>
+        <w:rPr>
+          <w:lang w:val="en-US"/>
+        </w:rPr>
+        <w:t>banen</w:t>
+      </w:r>
+      <w:proofErr w:type="spellEnd"/>
+      <w:r>
+        <w:rPr>
+          <w:lang w:val="en-US"/>
+        </w:rPr>
+        <w:t xml:space="preserve">, om </w:t>
+      </w:r>
+      <w:proofErr w:type="spellStart"/>
+      <w:r>
+        <w:rPr>
+          <w:lang w:val="en-US"/>
+        </w:rPr>
+        <w:t>han</w:t>
+      </w:r>
+      <w:proofErr w:type="spellEnd"/>
+      <w:r>
+        <w:rPr>
+          <w:lang w:val="en-US"/>
+        </w:rPr>
+        <w:t xml:space="preserve"> </w:t>
+      </w:r>
+      <w:proofErr w:type="spellStart"/>
+      <w:r>
+        <w:rPr>
+          <w:lang w:val="en-US"/>
+        </w:rPr>
+        <w:t>så</w:t>
+      </w:r>
+      <w:proofErr w:type="spellEnd"/>
+      <w:r>
+        <w:rPr>
+          <w:lang w:val="en-US"/>
+        </w:rPr>
+        <w:t xml:space="preserve"> </w:t>
+      </w:r>
+      <w:proofErr w:type="spellStart"/>
+      <w:r>
+        <w:rPr>
+          <w:lang w:val="en-US"/>
+        </w:rPr>
+        <w:t>vil</w:t>
+      </w:r>
+      <w:proofErr w:type="spellEnd"/>
+      <w:r>
+        <w:rPr>
+          <w:lang w:val="en-US"/>
+        </w:rPr>
+        <w:t xml:space="preserve"> </w:t>
+      </w:r>
+      <w:proofErr w:type="spellStart"/>
+      <w:r>
+        <w:rPr>
+          <w:lang w:val="en-US"/>
+        </w:rPr>
+        <w:t>det</w:t>
+      </w:r>
+      <w:proofErr w:type="spellEnd"/>
+      <w:r>
+        <w:rPr>
+          <w:lang w:val="en-US"/>
+        </w:rPr>
+        <w:t xml:space="preserve"> </w:t>
+      </w:r>
+      <w:proofErr w:type="spellStart"/>
+      <w:r>
+        <w:rPr>
+          <w:lang w:val="en-US"/>
+        </w:rPr>
+        <w:t>eller</w:t>
+      </w:r>
+      <w:proofErr w:type="spellEnd"/>
+      <w:r>
+        <w:rPr>
+          <w:lang w:val="en-US"/>
+        </w:rPr>
+        <w:t xml:space="preserve"> </w:t>
+      </w:r>
+      <w:proofErr w:type="spellStart"/>
+      <w:r>
+        <w:rPr>
+          <w:lang w:val="en-US"/>
+        </w:rPr>
+        <w:t>ej</w:t>
+      </w:r>
+      <w:proofErr w:type="spellEnd"/>
+      <w:r>
+        <w:rPr>
+          <w:lang w:val="en-US"/>
+        </w:rPr>
+        <w:t xml:space="preserve">. </w:t>
+      </w:r>
+      <w:r>
+        <w:t xml:space="preserve">På sin vej skal han dukke sig for visse forhindringer, hoppe over andre, samle </w:t>
+      </w:r>
+      <w:proofErr w:type="spellStart"/>
+      <w:r>
+        <w:t>powerups</w:t>
+      </w:r>
+      <w:proofErr w:type="spellEnd"/>
+      <w:r>
+        <w:t xml:space="preserve"> op, og nedkæmpe fjender.</w:t>
+      </w:r>
+    </w:p>
+    <w:p>
+      <w:r>
+        <w:t>”</w:t>
+      </w:r>
+      <w:proofErr w:type="spellStart"/>
+      <w:r>
+        <w:t>Showdown</w:t>
+      </w:r>
+      <w:proofErr w:type="spellEnd"/>
+      <w:r>
+        <w:t xml:space="preserve">”-mode er en bossfight, hvor spilleren via en serie </w:t>
+      </w:r>
+      <w:proofErr w:type="spellStart"/>
+      <w:r>
+        <w:t>quick</w:t>
+      </w:r>
+      <w:proofErr w:type="spellEnd"/>
+      <w:r>
+        <w:t xml:space="preserve">-time-events skal nedkæmpe en særlig boss. </w:t>
+      </w:r>
+      <w:proofErr w:type="spellStart"/>
+      <w:r>
+        <w:t>Showdown</w:t>
+      </w:r>
+      <w:proofErr w:type="spellEnd"/>
+      <w:r>
+        <w:t xml:space="preserve"> fungerer som afslutningen på hver separat verden.</w:t>
       </w:r>
     </w:p>
     <w:p>
@@ -2100,12 +2487,28 @@
     </w:p>
     <w:p>
       <w:r>
-        <w:t>I platform-mode kan Mojo løbe, hoppe, dobbelthoppe, slide og skyde.</w:t>
-      </w:r>
-    </w:p>
-    <w:p>
-      <w:r>
-        <w:t>I Showdown-mode kan han kun trække pistolen og skyde.</w:t>
+        <w:t xml:space="preserve">I platform-mode kan </w:t>
+      </w:r>
+      <w:proofErr w:type="spellStart"/>
+      <w:r>
+        <w:t>Mojo</w:t>
+      </w:r>
+      <w:proofErr w:type="spellEnd"/>
+      <w:r>
+        <w:t xml:space="preserve"> løbe, hoppe, dobbelthoppe, slide og skyde.</w:t>
+      </w:r>
+    </w:p>
+    <w:p>
+      <w:r>
+        <w:t xml:space="preserve">I </w:t>
+      </w:r>
+      <w:proofErr w:type="spellStart"/>
+      <w:r>
+        <w:t>Showdown</w:t>
+      </w:r>
+      <w:proofErr w:type="spellEnd"/>
+      <w:r>
+        <w:t>-mode kan han kun trække pistolen og skyde.</w:t>
       </w:r>
     </w:p>
     <w:p>
@@ -2128,10 +2531,12 @@
         <w:pStyle w:val="Heading3"/>
       </w:pPr>
       <w:bookmarkStart w:id="7" w:name="_Toc388970231"/>
+      <w:proofErr w:type="spellStart"/>
       <w:r>
         <w:t>Cutscenes</w:t>
       </w:r>
       <w:bookmarkEnd w:id="7"/>
+      <w:proofErr w:type="spellEnd"/>
     </w:p>
     <w:p>
       <w:r>
@@ -2163,7 +2568,15 @@
     </w:p>
     <w:p>
       <w:r>
-        <w:t xml:space="preserve">Hver ”Verden” i spillet har sit eget tema, hvor den røde tråd er fantasy steampunk. Den første verden vi bygger </w:t>
+        <w:t xml:space="preserve">Hver ”Verden” i spillet har sit eget tema, hvor den røde tråd er fantasy </w:t>
+      </w:r>
+      <w:proofErr w:type="spellStart"/>
+      <w:r>
+        <w:t>steampunk</w:t>
+      </w:r>
+      <w:proofErr w:type="spellEnd"/>
+      <w:r>
+        <w:t xml:space="preserve">. Den første verden vi bygger </w:t>
       </w:r>
     </w:p>
     <w:p>
@@ -2198,7 +2611,15 @@
     </w:p>
     <w:p>
       <w:r>
-        <w:t>Spilleren får point for at skyde fjender, samle powerups op, og samle frø sammen.</w:t>
+        <w:t xml:space="preserve">Spilleren får point for at skyde fjender, samle </w:t>
+      </w:r>
+      <w:proofErr w:type="spellStart"/>
+      <w:r>
+        <w:t>powerups</w:t>
+      </w:r>
+      <w:proofErr w:type="spellEnd"/>
+      <w:r>
+        <w:t xml:space="preserve"> op, og samle frø sammen.</w:t>
       </w:r>
     </w:p>
     <w:p>
@@ -2206,10 +2627,12 @@
         <w:pStyle w:val="Heading3"/>
       </w:pPr>
       <w:bookmarkStart w:id="11" w:name="_Toc388970235"/>
+      <w:proofErr w:type="spellStart"/>
       <w:r>
         <w:t>Kamerasetup</w:t>
       </w:r>
       <w:bookmarkEnd w:id="11"/>
+      <w:proofErr w:type="spellEnd"/>
     </w:p>
     <w:p>
       <w:r>
@@ -2217,7 +2640,23 @@
       </w:r>
       <w:r>
         <w:br/>
-        <w:t>I Showdown-mode er kameraet placeret omkring hoftehøjde, og lidt bagved spilleren.</w:t>
+        <w:t xml:space="preserve">I </w:t>
+      </w:r>
+      <w:proofErr w:type="spellStart"/>
+      <w:r>
+        <w:t>Showdown</w:t>
+      </w:r>
+      <w:proofErr w:type="spellEnd"/>
+      <w:r>
+        <w:t xml:space="preserve">-mode er kameraet placeret omkring hoftehøjde, og lidt </w:t>
+      </w:r>
+      <w:proofErr w:type="gramStart"/>
+      <w:r>
+        <w:t>bagved</w:t>
+      </w:r>
+      <w:proofErr w:type="gramEnd"/>
+      <w:r>
+        <w:t xml:space="preserve"> spilleren.</w:t>
       </w:r>
     </w:p>
     <w:p>
@@ -2232,11 +2671,27 @@
     </w:p>
     <w:p>
       <w:r>
-        <w:t>Spilleren bevæger sig fremad af sig selv, og spilleren har ingen mulighed for at stoppe op. Dog kan visse powerups ændre i spillerens hastighed.</w:t>
+        <w:t xml:space="preserve">Spilleren bevæger sig fremad af sig selv, og spilleren har ingen mulighed for at stoppe op. Dog kan visse </w:t>
+      </w:r>
+      <w:proofErr w:type="spellStart"/>
+      <w:r>
+        <w:t>powerups</w:t>
+      </w:r>
+      <w:proofErr w:type="spellEnd"/>
+      <w:r>
+        <w:t xml:space="preserve"> ændre i spillerens hastighed.</w:t>
       </w:r>
       <w:r>
         <w:br/>
-        <w:t>Spilleren kan dukke sig, hoppe og dobbelt-hoppe ved at lave swipe på skærmen, henholdsvis i op- og nedadgående retning. Dette foregår på skærmens venstre halvdel</w:t>
+        <w:t xml:space="preserve">Spilleren kan dukke sig, hoppe og dobbelt-hoppe ved at lave </w:t>
+      </w:r>
+      <w:proofErr w:type="spellStart"/>
+      <w:r>
+        <w:t>swipe</w:t>
+      </w:r>
+      <w:proofErr w:type="spellEnd"/>
+      <w:r>
+        <w:t xml:space="preserve"> på skærmen, henholdsvis i op- og nedadgående retning. Dette foregår på skærmens venstre halvdel</w:t>
       </w:r>
       <w:r>
         <w:br/>
@@ -2285,7 +2740,15 @@
     </w:p>
     <w:p>
       <w:r>
-        <w:t>Spillet er gratis med reklamer, og IAP. Der vises en reklame efter hvert tabt spil. Derudover har spilleren mulighed for at købe nye ”skins” til mojo, samt nye verdener.</w:t>
+        <w:t xml:space="preserve">Spillet er gratis med reklamer, og IAP. Der vises en reklame efter hvert tabt spil. Derudover har spilleren mulighed for at købe nye ”skins” til </w:t>
+      </w:r>
+      <w:proofErr w:type="spellStart"/>
+      <w:r>
+        <w:t>mojo</w:t>
+      </w:r>
+      <w:proofErr w:type="spellEnd"/>
+      <w:r>
+        <w:t>, samt nye verdener.</w:t>
       </w:r>
     </w:p>
     <w:p>
@@ -2372,11 +2835,19 @@
         <w:t>Omgivelserne</w:t>
       </w:r>
       <w:r>
-        <w:t xml:space="preserve"> for spillet er ”steampunk”, som er kendt for sit </w:t>
+        <w:t xml:space="preserve"> for spillet er ”</w:t>
+      </w:r>
+      <w:proofErr w:type="spellStart"/>
+      <w:r>
+        <w:t>steampunk</w:t>
+      </w:r>
+      <w:proofErr w:type="spellEnd"/>
+      <w:r>
+        <w:t xml:space="preserve">”, som er kendt for sit </w:t>
       </w:r>
       <w:commentRangeStart w:id="19"/>
       <w:r>
-        <w:t>messingefarvet miljø</w:t>
+        <w:t>messingfarvet miljø</w:t>
       </w:r>
       <w:commentRangeEnd w:id="19"/>
       <w:r>
@@ -2403,7 +2874,15 @@
     </w:p>
     <w:p>
       <w:r>
-        <w:t>Hovedpersonen, som er Mojo, er en farverig og tegneserieagtig karakter, og derved tilfalder farverige og kontrastfyldte farver naturligt til ham.</w:t>
+        <w:t xml:space="preserve">Hovedpersonen, som er </w:t>
+      </w:r>
+      <w:proofErr w:type="spellStart"/>
+      <w:r>
+        <w:t>Mojo</w:t>
+      </w:r>
+      <w:proofErr w:type="spellEnd"/>
+      <w:r>
+        <w:t>, er en farverig og tegneserieagtig karakter, og derved tilfalder farverige og kontrastfyldte farver naturligt til ham.</w:t>
       </w:r>
       <w:r>
         <w:t xml:space="preserve"> Samtidig er det vigtigt hovedpersonen skiller sig ud.</w:t>
@@ -2463,49 +2942,91 @@
       </w:r>
       <w:bookmarkEnd w:id="21"/>
     </w:p>
+    <w:p>
+      <w:r>
+        <w:t xml:space="preserve">Spillet skal indeholde en startskærm, som vises når spillet startes op. Startskærmen består af et billede, som gengiver essensen af spillet. </w:t>
+      </w:r>
+    </w:p>
     <w:p/>
+    <w:p>
+      <w:pPr>
+        <w:pStyle w:val="Heading3"/>
+      </w:pPr>
+      <w:proofErr w:type="spellStart"/>
+      <w:r>
+        <w:t>Menuskærmen</w:t>
+      </w:r>
+      <w:proofErr w:type="spellEnd"/>
+    </w:p>
+    <w:p>
+      <w:r>
+        <w:t>Hovedmenuen</w:t>
+      </w:r>
+      <w:r>
+        <w:t xml:space="preserve"> samt ’Options’-menuen</w:t>
+      </w:r>
+      <w:r>
+        <w:t xml:space="preserve"> er en traditionel menu med </w:t>
+      </w:r>
+      <w:r>
+        <w:t>en antal</w:t>
+      </w:r>
+      <w:r>
+        <w:t xml:space="preserve"> punkter. Disse punkter skal være centreret og på række og derved overholde loven om nærhed. Endvidere kommer loven om lighed i kraft, da knapperne skal være udformet ens med samme skrifttype. Sidst er menupunkterne indkapslet i en boks, hvorved loven om lukkethed gør sig gældende.</w:t>
+      </w:r>
+    </w:p>
+    <w:p>
+      <w:r>
+        <w:t>Banemenuen består af tre bokse, hvor hver boks indeholder yderligere tre små knapper og en enkelt stor. Her kommer igen flere af gestaltlovene i spil, da boksene overholder loven om lukkethed</w:t>
+      </w:r>
+      <w:r>
+        <w:t xml:space="preserve"> og nærhed. Endvidere skal de tre grundlæggende bokse stå på linje, hvorved loven om lighed gør sig gældende. </w:t>
+      </w:r>
+    </w:p>
     <w:p/>
     <w:p>
       <w:pPr>
         <w:pStyle w:val="Heading3"/>
       </w:pPr>
-      <w:r>
-        <w:t>Menuskærmen</w:t>
-      </w:r>
-    </w:p>
-    <w:p>
-      <w:r>
-        <w:t>Hovedmenuen er en traditionel menu med seks punkter. Disse punkter skal være centreret og på række og derved overholde loven om nærhed. Endvidere kommer loven om lighed i kraft, da knapperne skal være udformet ens med samme skrifttype. Sidst er menupunkterne indkapslet i en boks, hvorved loven om lukkethed gør sig gældende.</w:t>
-      </w:r>
-    </w:p>
-    <w:p>
-      <w:bookmarkStart w:id="22" w:name="_GoBack"/>
+      <w:bookmarkStart w:id="22" w:name="_Toc388970245"/>
+      <w:proofErr w:type="spellStart"/>
+      <w:r>
+        <w:t>Tutorial</w:t>
+      </w:r>
       <w:bookmarkEnd w:id="22"/>
+      <w:proofErr w:type="spellEnd"/>
+    </w:p>
+    <w:p>
+      <w:r>
+        <w:t>’</w:t>
+      </w:r>
+      <w:proofErr w:type="spellStart"/>
+      <w:r>
+        <w:t>Tutorial</w:t>
+      </w:r>
+      <w:proofErr w:type="spellEnd"/>
+      <w:r>
+        <w:t xml:space="preserve">’-menuen skal indeholde </w:t>
+      </w:r>
+      <w:r>
+        <w:t>omkring tre til fire billeder, hvorpå spillets instrukser står skrevet. Et enkelt klik på billedet skifte</w:t>
+      </w:r>
+      <w:bookmarkStart w:id="23" w:name="_GoBack"/>
+      <w:bookmarkEnd w:id="23"/>
+      <w:r>
+        <w:t xml:space="preserve">r til næste i rækken og dirigerer tilbage til hovedmenuen når afsluttet. </w:t>
+      </w:r>
+      <w:r>
+        <w:t xml:space="preserve"> </w:t>
+      </w:r>
     </w:p>
     <w:p>
       <w:pPr>
         <w:pStyle w:val="Heading3"/>
       </w:pPr>
-      <w:bookmarkStart w:id="23" w:name="_Toc388970245"/>
-      <w:r>
-        <w:t>Tutorial</w:t>
-      </w:r>
-      <w:bookmarkEnd w:id="23"/>
-    </w:p>
-    <w:p>
-      <w:r>
-        <w:t>Tutor</w:t>
-      </w:r>
-      <w:r>
-        <w:t>ial består af et enkelte billeder, med en instruks på. Spillets tutorial fremfindes fra hovedmenuen.</w:t>
-      </w:r>
-    </w:p>
-    <w:p>
-      <w:pPr>
-        <w:pStyle w:val="Heading3"/>
-      </w:pPr>
       <w:bookmarkStart w:id="24" w:name="_Toc388970246"/>
       <w:r>
+        <w:lastRenderedPageBreak/>
         <w:t>Credits</w:t>
       </w:r>
       <w:bookmarkEnd w:id="24"/>
@@ -3856,7 +4377,7 @@
 </file>
 
 <file path=customXml/itemProps1.xml><?xml version="1.0" encoding="utf-8"?>
-<ds:datastoreItem xmlns:ds="http://schemas.openxmlformats.org/officeDocument/2006/customXml" ds:itemID="{35F1B997-C6CA-466B-ACCF-492DB2A899E4}">
+<ds:datastoreItem xmlns:ds="http://schemas.openxmlformats.org/officeDocument/2006/customXml" ds:itemID="{C75F1D92-F113-45F8-AA73-E6C926CBA434}">
   <ds:schemaRefs>
     <ds:schemaRef ds:uri="http://schemas.openxmlformats.org/officeDocument/2006/bibliography"/>
   </ds:schemaRefs>

</xml_diff>